<commit_message>
Updated glossary and some references
</commit_message>
<xml_diff>
--- a/conceptual paper/docs/concept_ms_v5.docx
+++ b/conceptual paper/docs/concept_ms_v5.docx
@@ -862,18 +862,7 @@
           <w:szCs w:val="22"/>
           <w:lang w:val="en-US"/>
         </w:rPr>
-        <w:t>support for th</w:t>
-      </w:r>
-      <w:bookmarkStart w:id="2" w:name="_GoBack"/>
-      <w:bookmarkEnd w:id="2"/>
-      <w:r>
-        <w:rPr>
-          <w:rFonts w:ascii="Helvetica" w:hAnsi="Helvetica" w:cs="Helvetica"/>
-          <w:sz w:val="22"/>
-          <w:szCs w:val="22"/>
-          <w:lang w:val="en-US"/>
-        </w:rPr>
-        <w:t xml:space="preserve">is </w:t>
+        <w:t xml:space="preserve">support for this </w:t>
       </w:r>
       <w:r>
         <w:rPr>
@@ -891,6 +880,7 @@
           <w:szCs w:val="22"/>
           <w:lang w:val="en-US"/>
         </w:rPr>
+        <w:lastRenderedPageBreak/>
         <w:t>hypothesis</w:t>
       </w:r>
       <w:r>
@@ -909,17 +899,7 @@
           <w:szCs w:val="22"/>
           <w:lang w:val="en-US"/>
         </w:rPr>
-        <w:t xml:space="preserve">To accurately predict the magnitude and prevalence of mismatches due </w:t>
-      </w:r>
-      <w:r>
-        <w:rPr>
-          <w:rFonts w:ascii="Helvetica" w:hAnsi="Helvetica" w:cs="Helvetica"/>
-          <w:sz w:val="22"/>
-          <w:szCs w:val="22"/>
-          <w:lang w:val="en-US"/>
-        </w:rPr>
-        <w:lastRenderedPageBreak/>
-        <w:t xml:space="preserve">to climate change, relating empirical observations to underlying mechanisms through hypothesis testing will be required. </w:t>
+        <w:t xml:space="preserve">To accurately predict the magnitude and prevalence of mismatches due to climate change, relating empirical observations to underlying mechanisms through hypothesis testing will be required. </w:t>
       </w:r>
       <w:r>
         <w:rPr>
@@ -2119,17 +2099,7 @@
           <w:szCs w:val="22"/>
           <w:lang w:val="en-US"/>
         </w:rPr>
-        <w:t xml:space="preserve">Without an understanding of the mechanisms underlying the well-documented patterns in phenological shifts, our ability to make accurate predictions about species’ responses, and species’ interactions, to climate change remains </w:t>
-      </w:r>
-      <w:r>
-        <w:rPr>
-          <w:rFonts w:ascii="Helvetica" w:hAnsi="Helvetica" w:cs="Helvetica"/>
-          <w:sz w:val="22"/>
-          <w:szCs w:val="22"/>
-          <w:lang w:val="en-US"/>
-        </w:rPr>
-        <w:lastRenderedPageBreak/>
-        <w:t>limited (O’Connor et al. 2012; Chmura et al. 2018).</w:t>
+        <w:t>Without an understanding of the mechanisms underlying the well-documented patterns in phenological shifts, our ability to make accurate predictions about species’ responses, and species’ interactions, to climate change remains limited (O’Connor et al. 2012; Chmura et al. 2018).</w:t>
       </w:r>
     </w:p>
     <w:p>
@@ -2187,7 +2157,7 @@
         </w:rPr>
         <w:t xml:space="preserve">e focus on the widely-cited </w:t>
       </w:r>
-      <w:commentRangeStart w:id="3"/>
+      <w:commentRangeStart w:id="2"/>
       <w:r>
         <w:rPr>
           <w:rFonts w:ascii="Helvetica" w:hAnsi="Helvetica" w:cs="Helvetica"/>
@@ -2197,13 +2167,13 @@
         </w:rPr>
         <w:t>Cushing</w:t>
       </w:r>
-      <w:commentRangeEnd w:id="3"/>
+      <w:commentRangeEnd w:id="2"/>
       <w:r>
         <w:rPr>
           <w:rStyle w:val="CommentReference"/>
           <w:rFonts w:ascii="Helvetica" w:hAnsi="Helvetica"/>
         </w:rPr>
-        <w:commentReference w:id="3"/>
+        <w:commentReference w:id="2"/>
       </w:r>
       <w:r>
         <w:rPr>
@@ -2541,7 +2511,7 @@
         </w:rPr>
         <w:t xml:space="preserve">provide an overview of the Cushing hypothesis, </w:t>
       </w:r>
-      <w:ins w:id="4" w:author="Heather Kharouba" w:date="2018-12-19T12:45:00Z">
+      <w:ins w:id="3" w:author="Heather Kharouba" w:date="2018-12-19T12:45:00Z">
         <w:r>
           <w:rPr>
             <w:rFonts w:ascii="Helvetica" w:hAnsi="Helvetica" w:cs="Helvetica"/>
@@ -3020,7 +2990,7 @@
         </w:rPr>
         <w:t xml:space="preserve"> studies</w:t>
       </w:r>
-      <w:commentRangeStart w:id="5"/>
+      <w:commentRangeStart w:id="4"/>
       <w:r>
         <w:rPr>
           <w:rFonts w:ascii="Helvetica" w:hAnsi="Helvetica" w:cs="Helvetica"/>
@@ -3057,12 +3027,12 @@
         </w:rPr>
         <w:t xml:space="preserve">) </w:t>
       </w:r>
-      <w:commentRangeEnd w:id="5"/>
+      <w:commentRangeEnd w:id="4"/>
       <w:r>
         <w:rPr>
           <w:rStyle w:val="CommentReference"/>
         </w:rPr>
-        <w:commentReference w:id="5"/>
+        <w:commentReference w:id="4"/>
       </w:r>
       <w:r>
         <w:rPr>
@@ -3224,17 +3194,7 @@
           <w:szCs w:val="22"/>
           <w:lang w:val="en-US"/>
         </w:rPr>
-        <w:t xml:space="preserve">emerged from the marine fisheries literature as a way to explain the variation in population recruitment of fish stocks. Based on life-history theory, it postulates that </w:t>
-      </w:r>
-      <w:r>
-        <w:rPr>
-          <w:rFonts w:ascii="Helvetica" w:hAnsi="Helvetica" w:cs="Helvetica"/>
-          <w:sz w:val="22"/>
-          <w:szCs w:val="22"/>
-          <w:lang w:val="en-US"/>
-        </w:rPr>
-        <w:lastRenderedPageBreak/>
-        <w:t>there should be selective pressure for the consumer</w:t>
+        <w:t>emerged from the marine fisheries literature as a way to explain the variation in population recruitment of fish stocks. Based on life-history theory, it postulates that there should be selective pressure for the consumer</w:t>
       </w:r>
       <w:r>
         <w:rPr>
@@ -4088,7 +4048,7 @@
         </w:rPr>
         <w:t>(</w:t>
       </w:r>
-      <w:commentRangeStart w:id="6"/>
+      <w:commentRangeStart w:id="5"/>
       <w:r>
         <w:rPr>
           <w:rFonts w:ascii="Helvetica" w:hAnsi="Helvetica" w:cs="Helvetica"/>
@@ -4107,13 +4067,13 @@
         </w:rPr>
         <w:t>AO001, HMK003, HMK025, HMK054</w:t>
       </w:r>
-      <w:commentRangeEnd w:id="6"/>
+      <w:commentRangeEnd w:id="5"/>
       <w:r>
         <w:rPr>
           <w:rStyle w:val="CommentReference"/>
           <w:rFonts w:ascii="Helvetica" w:hAnsi="Helvetica"/>
         </w:rPr>
-        <w:commentReference w:id="6"/>
+        <w:commentReference w:id="5"/>
       </w:r>
       <w:r>
         <w:rPr>
@@ -4151,27 +4111,17 @@
         </w:rPr>
         <w:t xml:space="preserve">thers have suggested that this is because </w:t>
       </w:r>
-      <w:commentRangeStart w:id="7"/>
-      <w:r>
-        <w:rPr>
-          <w:rFonts w:ascii="Helvetica" w:hAnsi="Helvetica" w:cs="Helvetica"/>
-          <w:sz w:val="22"/>
-          <w:szCs w:val="22"/>
-          <w:lang w:val="en-US"/>
-        </w:rPr>
-        <w:t xml:space="preserve">of data limitations and the model’s </w:t>
-      </w:r>
-      <w:r>
-        <w:rPr>
-          <w:rFonts w:ascii="Helvetica" w:hAnsi="Helvetica" w:cs="Helvetica"/>
-          <w:sz w:val="22"/>
-          <w:szCs w:val="22"/>
-          <w:lang w:val="en-US"/>
-        </w:rPr>
-        <w:lastRenderedPageBreak/>
-        <w:t xml:space="preserve">implication of complex multitrophic dynamics </w:t>
-      </w:r>
-      <w:commentRangeEnd w:id="7"/>
+      <w:commentRangeStart w:id="6"/>
+      <w:r>
+        <w:rPr>
+          <w:rFonts w:ascii="Helvetica" w:hAnsi="Helvetica" w:cs="Helvetica"/>
+          <w:sz w:val="22"/>
+          <w:szCs w:val="22"/>
+          <w:lang w:val="en-US"/>
+        </w:rPr>
+        <w:t xml:space="preserve">of data limitations and the model’s implication of complex multitrophic dynamics </w:t>
+      </w:r>
+      <w:commentRangeEnd w:id="6"/>
       <w:r>
         <w:rPr>
           <w:rStyle w:val="CommentReference"/>
@@ -4179,7 +4129,7 @@
           <w:sz w:val="22"/>
           <w:szCs w:val="22"/>
         </w:rPr>
-        <w:commentReference w:id="7"/>
+        <w:commentReference w:id="6"/>
       </w:r>
       <w:r>
         <w:rPr>
@@ -4627,7 +4577,7 @@
         </w:rPr>
         <w:t xml:space="preserve">for details). </w:t>
       </w:r>
-      <w:ins w:id="8" w:author="Heather Kharouba" w:date="2018-12-19T12:44:00Z">
+      <w:ins w:id="7" w:author="Heather Kharouba" w:date="2018-12-19T12:44:00Z">
         <w:r>
           <w:rPr>
             <w:rFonts w:ascii="Helvetica" w:hAnsi="Helvetica" w:cs="Helvetica"/>
@@ -4635,16 +4585,7 @@
             <w:szCs w:val="22"/>
             <w:lang w:val="en-US"/>
           </w:rPr>
-          <w:t>The majority of the studies (25/40)</w:t>
-        </w:r>
-        <w:r>
-          <w:rPr>
-            <w:rFonts w:ascii="Helvetica" w:hAnsi="Helvetica" w:cs="Helvetica"/>
-            <w:sz w:val="22"/>
-            <w:szCs w:val="22"/>
-            <w:lang w:val="en-US"/>
-          </w:rPr>
-          <w:t xml:space="preserve"> </w:t>
+          <w:t xml:space="preserve">The majority of the studies (25/40) </w:t>
         </w:r>
       </w:ins>
       <w:r>
@@ -4773,7 +4714,7 @@
         </w:rPr>
         <w:t xml:space="preserve">Our database </w:t>
       </w:r>
-      <w:ins w:id="9" w:author="Heather Kharouba" w:date="2018-12-19T12:44:00Z">
+      <w:ins w:id="8" w:author="Heather Kharouba" w:date="2018-12-19T12:44:00Z">
         <w:r>
           <w:rPr>
             <w:rFonts w:ascii="Helvetica" w:hAnsi="Helvetica" w:cs="Helvetica"/>
@@ -5054,76 +4995,66 @@
         </w:rPr>
         <w:t>ent (</w:t>
       </w:r>
-      <w:commentRangeStart w:id="10"/>
-      <w:r>
-        <w:rPr>
-          <w:rFonts w:ascii="Helvetica" w:hAnsi="Helvetica" w:cs="Helvetica"/>
-          <w:kern w:val="1"/>
-          <w:sz w:val="22"/>
-          <w:szCs w:val="22"/>
-          <w:lang w:val="en-US"/>
-        </w:rPr>
-        <w:t xml:space="preserve">Cleland et al. 2007 (TREE); </w:t>
-      </w:r>
-      <w:r>
-        <w:rPr>
-          <w:rFonts w:ascii="Helvetica" w:hAnsi="Helvetica" w:cs="Helvetica"/>
-          <w:kern w:val="1"/>
-          <w:sz w:val="22"/>
-          <w:szCs w:val="22"/>
-          <w:lang w:val="en-US"/>
-        </w:rPr>
-        <w:t>Korner?; Pau et al. 2011?)</w:t>
-      </w:r>
-      <w:r>
-        <w:rPr>
-          <w:rFonts w:ascii="Helvetica" w:hAnsi="Helvetica" w:cs="Helvetica"/>
-          <w:kern w:val="1"/>
-          <w:sz w:val="22"/>
-          <w:szCs w:val="22"/>
-          <w:lang w:val="en-US"/>
-        </w:rPr>
-        <w:t xml:space="preserve"> </w:t>
-      </w:r>
-      <w:commentRangeEnd w:id="10"/>
-      <w:r>
-        <w:rPr>
-          <w:rStyle w:val="CommentReference"/>
-        </w:rPr>
-        <w:commentReference w:id="10"/>
-      </w:r>
-      <w:r>
-        <w:rPr>
-          <w:rFonts w:ascii="Helvetica" w:hAnsi="Helvetica" w:cs="Helvetica"/>
-          <w:kern w:val="1"/>
-          <w:sz w:val="22"/>
-          <w:szCs w:val="22"/>
-          <w:lang w:val="en-US"/>
-        </w:rPr>
-        <w:t>rather than testing theory</w:t>
-      </w:r>
-      <w:r>
-        <w:rPr>
-          <w:rFonts w:ascii="Helvetica" w:hAnsi="Helvetica" w:cs="Helvetica"/>
-          <w:kern w:val="1"/>
-          <w:sz w:val="22"/>
-          <w:szCs w:val="22"/>
-          <w:lang w:val="en-US"/>
-        </w:rPr>
-        <w:t xml:space="preserve"> </w:t>
-      </w:r>
-      <w:r>
-        <w:rPr>
-          <w:rFonts w:ascii="Helvetica" w:hAnsi="Helvetica" w:cs="Helvetica"/>
-          <w:kern w:val="1"/>
-          <w:sz w:val="22"/>
-          <w:szCs w:val="22"/>
-          <w:lang w:val="en-US"/>
-        </w:rPr>
-        <w:lastRenderedPageBreak/>
-        <w:t>(</w:t>
-      </w:r>
-      <w:commentRangeStart w:id="11"/>
+      <w:r>
+        <w:rPr>
+          <w:rFonts w:ascii="Helvetica" w:hAnsi="Helvetica" w:cs="Helvetica"/>
+          <w:kern w:val="1"/>
+          <w:sz w:val="22"/>
+          <w:szCs w:val="22"/>
+          <w:lang w:val="en-US"/>
+        </w:rPr>
+        <w:t xml:space="preserve">e.g., Menzel et al. 2006, </w:t>
+      </w:r>
+      <w:r>
+        <w:rPr>
+          <w:rFonts w:ascii="Helvetica" w:hAnsi="Helvetica" w:cs="Helvetica"/>
+          <w:kern w:val="1"/>
+          <w:sz w:val="22"/>
+          <w:szCs w:val="22"/>
+          <w:lang w:val="en-US"/>
+        </w:rPr>
+        <w:t>Chen et al. 2011</w:t>
+      </w:r>
+      <w:r>
+        <w:rPr>
+          <w:rFonts w:ascii="Helvetica" w:hAnsi="Helvetica" w:cs="Helvetica"/>
+          <w:kern w:val="1"/>
+          <w:sz w:val="22"/>
+          <w:szCs w:val="22"/>
+          <w:lang w:val="en-US"/>
+        </w:rPr>
+        <w:t>)</w:t>
+      </w:r>
+      <w:r>
+        <w:rPr>
+          <w:rFonts w:ascii="Helvetica" w:hAnsi="Helvetica" w:cs="Helvetica"/>
+          <w:kern w:val="1"/>
+          <w:sz w:val="22"/>
+          <w:szCs w:val="22"/>
+          <w:lang w:val="en-US"/>
+        </w:rPr>
+        <w:t xml:space="preserve"> rather than testing theory</w:t>
+      </w:r>
+      <w:r>
+        <w:rPr>
+          <w:rFonts w:ascii="Helvetica" w:hAnsi="Helvetica" w:cs="Helvetica"/>
+          <w:kern w:val="1"/>
+          <w:sz w:val="22"/>
+          <w:szCs w:val="22"/>
+          <w:lang w:val="en-US"/>
+        </w:rPr>
+        <w:t xml:space="preserve"> (</w:t>
+      </w:r>
+      <w:r>
+        <w:rPr>
+          <w:rFonts w:ascii="Helvetica" w:hAnsi="Helvetica" w:cs="Helvetica"/>
+          <w:kern w:val="1"/>
+          <w:sz w:val="22"/>
+          <w:szCs w:val="22"/>
+          <w:lang w:val="en-US"/>
+        </w:rPr>
+        <w:t xml:space="preserve">Lavergne et al. 2010; </w:t>
+      </w:r>
       <w:r>
         <w:rPr>
           <w:rFonts w:ascii="Helvetica" w:hAnsi="Helvetica" w:cs="Helvetica"/>
@@ -5134,13 +5065,28 @@
         </w:rPr>
         <w:t>O’Connor et al. 2012</w:t>
       </w:r>
-      <w:commentRangeEnd w:id="11"/>
-      <w:r>
-        <w:rPr>
-          <w:rStyle w:val="CommentReference"/>
-        </w:rPr>
-        <w:commentReference w:id="11"/>
-      </w:r>
+      <w:r>
+        <w:rPr>
+          <w:rFonts w:ascii="Helvetica" w:hAnsi="Helvetica" w:cs="Helvetica"/>
+          <w:kern w:val="1"/>
+          <w:sz w:val="22"/>
+          <w:szCs w:val="22"/>
+          <w:lang w:val="en-US"/>
+        </w:rPr>
+        <w:t>; Mouquet et al. 2015</w:t>
+      </w:r>
+      <w:r>
+        <w:rPr>
+          <w:rFonts w:ascii="Helvetica" w:hAnsi="Helvetica" w:cs="Helvetica"/>
+          <w:kern w:val="1"/>
+          <w:sz w:val="22"/>
+          <w:szCs w:val="22"/>
+          <w:lang w:val="en-US"/>
+        </w:rPr>
+        <w:t>; Barner et al. 2018</w:t>
+      </w:r>
+      <w:bookmarkStart w:id="9" w:name="_GoBack"/>
+      <w:bookmarkEnd w:id="9"/>
       <w:r>
         <w:rPr>
           <w:rFonts w:ascii="Helvetica" w:hAnsi="Helvetica" w:cs="Helvetica"/>
@@ -5390,7 +5336,7 @@
         </w:rPr>
         <w:t xml:space="preserve">, </w:t>
       </w:r>
-      <w:commentRangeStart w:id="12"/>
+      <w:commentRangeStart w:id="10"/>
       <w:r>
         <w:rPr>
           <w:rFonts w:ascii="Helvetica" w:hAnsi="Helvetica" w:cs="Helvetica"/>
@@ -5402,12 +5348,12 @@
         </w:rPr>
         <w:t>since it is about the timing of a consumer to its food resource</w:t>
       </w:r>
-      <w:commentRangeEnd w:id="12"/>
+      <w:commentRangeEnd w:id="10"/>
       <w:r>
         <w:rPr>
           <w:rStyle w:val="CommentReference"/>
         </w:rPr>
-        <w:commentReference w:id="12"/>
+        <w:commentReference w:id="10"/>
       </w:r>
       <w:r>
         <w:rPr>
@@ -5480,7 +5426,7 @@
         </w:rPr>
         <w:t xml:space="preserve">). For example, in aquatic systems—where top-down forces are generally more common compared to terrestrial </w:t>
       </w:r>
-      <w:commentRangeStart w:id="13"/>
+      <w:commentRangeStart w:id="11"/>
       <w:r>
         <w:rPr>
           <w:rFonts w:ascii="Helvetica" w:hAnsi="Helvetica" w:cs="Helvetica"/>
@@ -5491,13 +5437,13 @@
         </w:rPr>
         <w:t>systems</w:t>
       </w:r>
-      <w:commentRangeEnd w:id="13"/>
+      <w:commentRangeEnd w:id="11"/>
       <w:r>
         <w:rPr>
           <w:rStyle w:val="CommentReference"/>
           <w:rFonts w:ascii="Helvetica" w:hAnsi="Helvetica"/>
         </w:rPr>
-        <w:commentReference w:id="13"/>
+        <w:commentReference w:id="11"/>
       </w:r>
       <w:r>
         <w:rPr>
@@ -5509,7 +5455,7 @@
         </w:rPr>
         <w:t>—</w:t>
       </w:r>
-      <w:commentRangeStart w:id="14"/>
+      <w:commentRangeStart w:id="12"/>
       <w:r>
         <w:rPr>
           <w:rFonts w:ascii="Helvetica" w:hAnsi="Helvetica" w:cs="Helvetica"/>
@@ -5520,7 +5466,7 @@
         </w:rPr>
         <w:t>many studies suggest that the resource peak is controlled by release from, or predation by, a consumer (</w:t>
       </w:r>
-      <w:commentRangeStart w:id="15"/>
+      <w:commentRangeStart w:id="13"/>
       <w:r>
         <w:rPr>
           <w:rFonts w:ascii="Helvetica" w:hAnsi="Helvetica" w:cs="Helvetica"/>
@@ -5531,7 +5477,7 @@
         </w:rPr>
         <w:t>CITES?</w:t>
       </w:r>
-      <w:commentRangeEnd w:id="15"/>
+      <w:commentRangeEnd w:id="13"/>
       <w:r>
         <w:rPr>
           <w:rStyle w:val="CommentReference"/>
@@ -5539,7 +5485,7 @@
           <w:sz w:val="22"/>
           <w:szCs w:val="22"/>
         </w:rPr>
-        <w:commentReference w:id="15"/>
+        <w:commentReference w:id="13"/>
       </w:r>
       <w:r>
         <w:rPr>
@@ -5551,13 +5497,13 @@
         </w:rPr>
         <w:t xml:space="preserve">). </w:t>
       </w:r>
-      <w:commentRangeEnd w:id="14"/>
+      <w:commentRangeEnd w:id="12"/>
       <w:r>
         <w:rPr>
           <w:rStyle w:val="CommentReference"/>
           <w:rFonts w:ascii="Helvetica" w:hAnsi="Helvetica"/>
         </w:rPr>
-        <w:commentReference w:id="14"/>
+        <w:commentReference w:id="12"/>
       </w:r>
       <w:r>
         <w:rPr>
@@ -5614,7 +5560,7 @@
         </w:rPr>
         <w:t>)</w:t>
       </w:r>
-      <w:ins w:id="16" w:author="Heather Kharouba" w:date="2018-12-19T12:44:00Z">
+      <w:ins w:id="14" w:author="Heather Kharouba" w:date="2018-12-19T12:44:00Z">
         <w:r>
           <w:rPr>
             <w:rFonts w:ascii="Helvetica" w:hAnsi="Helvetica" w:cs="Helvetica"/>
@@ -5960,18 +5906,7 @@
           <w:szCs w:val="22"/>
           <w:lang w:val="en-US"/>
         </w:rPr>
-        <w:t xml:space="preserve"> per capita fitness </w:t>
-      </w:r>
-      <w:r>
-        <w:rPr>
-          <w:rFonts w:ascii="Helvetica" w:hAnsi="Helvetica" w:cs="Helvetica"/>
-          <w:kern w:val="1"/>
-          <w:sz w:val="22"/>
-          <w:szCs w:val="22"/>
-          <w:lang w:val="en-US"/>
-        </w:rPr>
-        <w:lastRenderedPageBreak/>
-        <w:t>consequences for the consumer.</w:t>
+        <w:t xml:space="preserve"> per capita fitness consequences for the consumer.</w:t>
       </w:r>
     </w:p>
     <w:p>
@@ -6914,7 +6849,7 @@
         </w:rPr>
         <w:t xml:space="preserve">he fundamental difference in the scale of generation times pervades aquatic/terrestrial comparisons </w:t>
       </w:r>
-      <w:commentRangeStart w:id="17"/>
+      <w:commentRangeStart w:id="15"/>
       <w:r>
         <w:rPr>
           <w:rFonts w:ascii="Helvetica" w:hAnsi="Helvetica" w:cs="Helvetica"/>
@@ -6925,12 +6860,12 @@
         </w:rPr>
         <w:t xml:space="preserve">at lower trophic levels </w:t>
       </w:r>
-      <w:commentRangeEnd w:id="17"/>
+      <w:commentRangeEnd w:id="15"/>
       <w:r>
         <w:rPr>
           <w:rStyle w:val="CommentReference"/>
         </w:rPr>
-        <w:commentReference w:id="17"/>
+        <w:commentReference w:id="15"/>
       </w:r>
       <w:r>
         <w:rPr>
@@ -6950,7 +6885,27 @@
           <w:szCs w:val="22"/>
           <w:lang w:val="en-US"/>
         </w:rPr>
-        <w:t>t al. 2008, Borer et al. 2005) and</w:t>
+        <w:t>t al. 2008, Borer et al. 2005</w:t>
+      </w:r>
+      <w:r>
+        <w:rPr>
+          <w:rFonts w:ascii="Helvetica" w:hAnsi="Helvetica" w:cs="Helvetica"/>
+          <w:kern w:val="1"/>
+          <w:sz w:val="22"/>
+          <w:szCs w:val="22"/>
+          <w:lang w:val="en-US"/>
+        </w:rPr>
+        <w:t>; Shurin et al. 2006</w:t>
+      </w:r>
+      <w:r>
+        <w:rPr>
+          <w:rFonts w:ascii="Helvetica" w:hAnsi="Helvetica" w:cs="Helvetica"/>
+          <w:kern w:val="1"/>
+          <w:sz w:val="22"/>
+          <w:szCs w:val="22"/>
+          <w:lang w:val="en-US"/>
+        </w:rPr>
+        <w:t>) and</w:t>
       </w:r>
       <w:r>
         <w:rPr>
@@ -7058,7 +7013,6 @@
           <w:szCs w:val="22"/>
           <w:lang w:val="en-US"/>
         </w:rPr>
-        <w:lastRenderedPageBreak/>
         <w:tab/>
       </w:r>
       <w:r>
@@ -7510,7 +7464,7 @@
         </w:rPr>
         <w:tab/>
       </w:r>
-      <w:commentRangeStart w:id="18"/>
+      <w:commentRangeStart w:id="16"/>
       <w:r>
         <w:rPr>
           <w:rFonts w:ascii="Helvetica" w:hAnsi="Helvetica" w:cs="Helvetica"/>
@@ -7541,12 +7495,12 @@
         </w:rPr>
         <w:t xml:space="preserve"> mismatch studies on a continuum</w:t>
       </w:r>
-      <w:commentRangeEnd w:id="18"/>
+      <w:commentRangeEnd w:id="16"/>
       <w:r>
         <w:rPr>
           <w:rStyle w:val="CommentReference"/>
         </w:rPr>
-        <w:commentReference w:id="18"/>
+        <w:commentReference w:id="16"/>
       </w:r>
       <w:r>
         <w:rPr>
@@ -7558,7 +7512,7 @@
         </w:rPr>
         <w:t xml:space="preserve">: at one end, </w:t>
       </w:r>
-      <w:commentRangeStart w:id="19"/>
+      <w:commentRangeStart w:id="17"/>
       <w:r>
         <w:rPr>
           <w:rFonts w:ascii="Helvetica" w:hAnsi="Helvetica" w:cs="Helvetica"/>
@@ -7599,7 +7553,7 @@
         </w:rPr>
         <w:t xml:space="preserve">studies focus on </w:t>
       </w:r>
-      <w:commentRangeEnd w:id="19"/>
+      <w:commentRangeEnd w:id="17"/>
       <w:r>
         <w:rPr>
           <w:rStyle w:val="CommentReference"/>
@@ -7607,7 +7561,7 @@
           <w:sz w:val="22"/>
           <w:szCs w:val="22"/>
         </w:rPr>
-        <w:commentReference w:id="19"/>
+        <w:commentReference w:id="17"/>
       </w:r>
       <w:r>
         <w:rPr>
@@ -7629,6 +7583,7 @@
         </w:rPr>
         <w:t xml:space="preserve">Though it is highly possible that both food web and life history theory together explain many of the consumer-resource systems studied, data limitations make it hard to assess both hypotheses at once. </w:t>
       </w:r>
+      <w:commentRangeStart w:id="18"/>
       <w:r>
         <w:rPr>
           <w:rFonts w:ascii="Helvetica" w:hAnsi="Helvetica" w:cs="Helvetica"/>
@@ -7686,7 +7641,24 @@
           <w:szCs w:val="22"/>
           <w:lang w:val="en-US"/>
         </w:rPr>
-        <w:t xml:space="preserve"> have the data to test alternative hypotheses.</w:t>
+        <w:t xml:space="preserve"> have the data to test alternative hypotheses</w:t>
+      </w:r>
+      <w:commentRangeEnd w:id="18"/>
+      <w:r>
+        <w:rPr>
+          <w:rStyle w:val="CommentReference"/>
+        </w:rPr>
+        <w:commentReference w:id="18"/>
+      </w:r>
+      <w:r>
+        <w:rPr>
+          <w:rFonts w:ascii="Helvetica" w:hAnsi="Helvetica" w:cs="Helvetica"/>
+          <w:kern w:val="1"/>
+          <w:sz w:val="22"/>
+          <w:szCs w:val="22"/>
+          <w:lang w:val="en-US"/>
+        </w:rPr>
+        <w:t>.</w:t>
       </w:r>
       <w:r>
         <w:rPr>
@@ -7722,6 +7694,194 @@
         </w:rPr>
         <w:t xml:space="preserve">Without strong support for their hypothesis (i.e., </w:t>
       </w:r>
+      <w:commentRangeStart w:id="19"/>
+      <w:r>
+        <w:rPr>
+          <w:rFonts w:ascii="Helvetica" w:hAnsi="Helvetica" w:cs="Helvetica"/>
+          <w:kern w:val="1"/>
+          <w:sz w:val="22"/>
+          <w:szCs w:val="22"/>
+          <w:lang w:val="en-US"/>
+        </w:rPr>
+        <w:t>high explained variation and clear underlying links</w:t>
+      </w:r>
+      <w:commentRangeEnd w:id="19"/>
+      <w:r>
+        <w:rPr>
+          <w:rStyle w:val="CommentReference"/>
+        </w:rPr>
+        <w:commentReference w:id="19"/>
+      </w:r>
+      <w:r>
+        <w:rPr>
+          <w:rFonts w:ascii="Helvetica" w:hAnsi="Helvetica" w:cs="Helvetica"/>
+          <w:kern w:val="1"/>
+          <w:sz w:val="22"/>
+          <w:szCs w:val="22"/>
+          <w:lang w:val="en-US"/>
+        </w:rPr>
+        <w:t>), the mecha</w:t>
+      </w:r>
+      <w:r>
+        <w:rPr>
+          <w:rFonts w:ascii="Helvetica" w:hAnsi="Helvetica" w:cs="Helvetica"/>
+          <w:kern w:val="1"/>
+          <w:sz w:val="22"/>
+          <w:szCs w:val="22"/>
+          <w:lang w:val="en-US"/>
+        </w:rPr>
+        <w:t xml:space="preserve">nism underlying the cuve </w:t>
+      </w:r>
+      <w:r>
+        <w:rPr>
+          <w:rFonts w:ascii="Helvetica" w:hAnsi="Helvetica" w:cs="Helvetica"/>
+          <w:kern w:val="1"/>
+          <w:sz w:val="22"/>
+          <w:szCs w:val="22"/>
+          <w:lang w:val="en-US"/>
+        </w:rPr>
+        <w:t>will be uncertain.</w:t>
+      </w:r>
+      <w:r>
+        <w:rPr>
+          <w:rFonts w:ascii="Helvetica" w:hAnsi="Helvetica" w:cs="Helvetica"/>
+          <w:kern w:val="1"/>
+          <w:sz w:val="22"/>
+          <w:szCs w:val="22"/>
+          <w:lang w:val="en-US"/>
+        </w:rPr>
+        <w:t xml:space="preserve"> </w:t>
+      </w:r>
+      <w:r>
+        <w:rPr>
+          <w:rFonts w:ascii="Helvetica" w:hAnsi="Helvetica" w:cs="Helvetica"/>
+          <w:kern w:val="1"/>
+          <w:sz w:val="22"/>
+          <w:szCs w:val="22"/>
+          <w:lang w:val="en-US"/>
+        </w:rPr>
+        <w:t>This uncertainty can be caused by two reasons</w:t>
+      </w:r>
+      <w:r>
+        <w:rPr>
+          <w:rFonts w:ascii="Helvetica" w:hAnsi="Helvetica" w:cs="Helvetica"/>
+          <w:kern w:val="1"/>
+          <w:sz w:val="22"/>
+          <w:szCs w:val="22"/>
+          <w:lang w:val="en-US"/>
+        </w:rPr>
+        <w:t>: (1)</w:t>
+      </w:r>
+      <w:r>
+        <w:rPr>
+          <w:rFonts w:ascii="Helvetica" w:hAnsi="Helvetica" w:cs="Helvetica"/>
+          <w:kern w:val="1"/>
+          <w:sz w:val="22"/>
+          <w:szCs w:val="22"/>
+          <w:lang w:val="en-US"/>
+        </w:rPr>
+        <w:t xml:space="preserve"> hypotheses that are not mutually exclusive (i.e. different mechanisms hav</w:t>
+      </w:r>
+      <w:r>
+        <w:rPr>
+          <w:rFonts w:ascii="Helvetica" w:hAnsi="Helvetica" w:cs="Helvetica"/>
+          <w:kern w:val="1"/>
+          <w:sz w:val="22"/>
+          <w:szCs w:val="22"/>
+          <w:lang w:val="en-US"/>
+        </w:rPr>
+        <w:t xml:space="preserve">e </w:t>
+      </w:r>
+      <w:r>
+        <w:rPr>
+          <w:rFonts w:ascii="Helvetica" w:hAnsi="Helvetica" w:cs="Helvetica"/>
+          <w:kern w:val="1"/>
+          <w:sz w:val="22"/>
+          <w:szCs w:val="22"/>
+          <w:lang w:val="en-US"/>
+        </w:rPr>
+        <w:t xml:space="preserve">the </w:t>
+      </w:r>
+      <w:r>
+        <w:rPr>
+          <w:rFonts w:ascii="Helvetica" w:hAnsi="Helvetica" w:cs="Helvetica"/>
+          <w:kern w:val="1"/>
+          <w:sz w:val="22"/>
+          <w:szCs w:val="22"/>
+          <w:lang w:val="en-US"/>
+        </w:rPr>
+        <w:t>same predictions)</w:t>
+      </w:r>
+      <w:r>
+        <w:rPr>
+          <w:rFonts w:ascii="Helvetica" w:hAnsi="Helvetica" w:cs="Helvetica"/>
+          <w:kern w:val="1"/>
+          <w:sz w:val="22"/>
+          <w:szCs w:val="22"/>
+          <w:lang w:val="en-US"/>
+        </w:rPr>
+        <w:t>;</w:t>
+      </w:r>
+      <w:r>
+        <w:rPr>
+          <w:rFonts w:ascii="Helvetica" w:hAnsi="Helvetica" w:cs="Helvetica"/>
+          <w:kern w:val="1"/>
+          <w:sz w:val="22"/>
+          <w:szCs w:val="22"/>
+          <w:lang w:val="en-US"/>
+        </w:rPr>
+        <w:t xml:space="preserve"> or (2) </w:t>
+      </w:r>
+      <w:r>
+        <w:rPr>
+          <w:rFonts w:ascii="Helvetica" w:hAnsi="Helvetica" w:cs="Helvetica"/>
+          <w:kern w:val="1"/>
+          <w:sz w:val="22"/>
+          <w:szCs w:val="22"/>
+          <w:lang w:val="en-US"/>
+        </w:rPr>
+        <w:t xml:space="preserve">considering </w:t>
+      </w:r>
+      <w:r>
+        <w:rPr>
+          <w:rFonts w:ascii="Helvetica" w:hAnsi="Helvetica" w:cs="Helvetica"/>
+          <w:kern w:val="1"/>
+          <w:sz w:val="22"/>
+          <w:szCs w:val="22"/>
+          <w:lang w:val="en-US"/>
+        </w:rPr>
+        <w:t xml:space="preserve">multiple mechanisms </w:t>
+      </w:r>
+      <w:r>
+        <w:rPr>
+          <w:rFonts w:ascii="Helvetica" w:hAnsi="Helvetica" w:cs="Helvetica"/>
+          <w:kern w:val="1"/>
+          <w:sz w:val="22"/>
+          <w:szCs w:val="22"/>
+          <w:lang w:val="en-US"/>
+        </w:rPr>
+        <w:t>yields different predictions than considering only a single mechanism</w:t>
+      </w:r>
+      <w:r>
+        <w:rPr>
+          <w:rFonts w:ascii="Helvetica" w:hAnsi="Helvetica" w:cs="Helvetica"/>
+          <w:kern w:val="1"/>
+          <w:sz w:val="22"/>
+          <w:szCs w:val="22"/>
+          <w:lang w:val="en-US"/>
+        </w:rPr>
+        <w:t>.</w:t>
+      </w:r>
+      <w:r>
+        <w:rPr>
+          <w:rFonts w:ascii="Helvetica" w:hAnsi="Helvetica" w:cs="Helvetica"/>
+          <w:kern w:val="1"/>
+          <w:sz w:val="22"/>
+          <w:szCs w:val="22"/>
+          <w:lang w:val="en-US"/>
+        </w:rPr>
+        <w:t xml:space="preserve"> </w:t>
+      </w:r>
       <w:commentRangeStart w:id="20"/>
       <w:r>
         <w:rPr>
@@ -7731,197 +7891,9 @@
           <w:szCs w:val="22"/>
           <w:lang w:val="en-US"/>
         </w:rPr>
-        <w:t>high explained variation and clear underlying links</w:t>
-      </w:r>
-      <w:commentRangeEnd w:id="20"/>
-      <w:r>
-        <w:rPr>
-          <w:rStyle w:val="CommentReference"/>
-        </w:rPr>
-        <w:commentReference w:id="20"/>
-      </w:r>
-      <w:r>
-        <w:rPr>
-          <w:rFonts w:ascii="Helvetica" w:hAnsi="Helvetica" w:cs="Helvetica"/>
-          <w:kern w:val="1"/>
-          <w:sz w:val="22"/>
-          <w:szCs w:val="22"/>
-          <w:lang w:val="en-US"/>
-        </w:rPr>
-        <w:t>), the mecha</w:t>
-      </w:r>
-      <w:r>
-        <w:rPr>
-          <w:rFonts w:ascii="Helvetica" w:hAnsi="Helvetica" w:cs="Helvetica"/>
-          <w:kern w:val="1"/>
-          <w:sz w:val="22"/>
-          <w:szCs w:val="22"/>
-          <w:lang w:val="en-US"/>
-        </w:rPr>
-        <w:t xml:space="preserve">nism underlying the cuve </w:t>
-      </w:r>
-      <w:r>
-        <w:rPr>
-          <w:rFonts w:ascii="Helvetica" w:hAnsi="Helvetica" w:cs="Helvetica"/>
-          <w:kern w:val="1"/>
-          <w:sz w:val="22"/>
-          <w:szCs w:val="22"/>
-          <w:lang w:val="en-US"/>
-        </w:rPr>
-        <w:t>will be uncertain.</w:t>
-      </w:r>
-      <w:r>
-        <w:rPr>
-          <w:rFonts w:ascii="Helvetica" w:hAnsi="Helvetica" w:cs="Helvetica"/>
-          <w:kern w:val="1"/>
-          <w:sz w:val="22"/>
-          <w:szCs w:val="22"/>
-          <w:lang w:val="en-US"/>
-        </w:rPr>
-        <w:t xml:space="preserve"> </w:t>
-      </w:r>
-      <w:r>
-        <w:rPr>
-          <w:rFonts w:ascii="Helvetica" w:hAnsi="Helvetica" w:cs="Helvetica"/>
-          <w:kern w:val="1"/>
-          <w:sz w:val="22"/>
-          <w:szCs w:val="22"/>
-          <w:lang w:val="en-US"/>
-        </w:rPr>
-        <w:t>This uncertainty can be caused by two reasons</w:t>
-      </w:r>
-      <w:r>
-        <w:rPr>
-          <w:rFonts w:ascii="Helvetica" w:hAnsi="Helvetica" w:cs="Helvetica"/>
-          <w:kern w:val="1"/>
-          <w:sz w:val="22"/>
-          <w:szCs w:val="22"/>
-          <w:lang w:val="en-US"/>
-        </w:rPr>
-        <w:t>: (1)</w:t>
-      </w:r>
-      <w:r>
-        <w:rPr>
-          <w:rFonts w:ascii="Helvetica" w:hAnsi="Helvetica" w:cs="Helvetica"/>
-          <w:kern w:val="1"/>
-          <w:sz w:val="22"/>
-          <w:szCs w:val="22"/>
-          <w:lang w:val="en-US"/>
-        </w:rPr>
-        <w:t xml:space="preserve"> hypotheses that are not mutually exclusive (i.e. different mechanisms hav</w:t>
-      </w:r>
-      <w:r>
-        <w:rPr>
-          <w:rFonts w:ascii="Helvetica" w:hAnsi="Helvetica" w:cs="Helvetica"/>
-          <w:kern w:val="1"/>
-          <w:sz w:val="22"/>
-          <w:szCs w:val="22"/>
-          <w:lang w:val="en-US"/>
-        </w:rPr>
-        <w:t xml:space="preserve">e </w:t>
-      </w:r>
-      <w:r>
-        <w:rPr>
-          <w:rFonts w:ascii="Helvetica" w:hAnsi="Helvetica" w:cs="Helvetica"/>
-          <w:kern w:val="1"/>
-          <w:sz w:val="22"/>
-          <w:szCs w:val="22"/>
-          <w:lang w:val="en-US"/>
-        </w:rPr>
-        <w:t xml:space="preserve">the </w:t>
-      </w:r>
-      <w:r>
-        <w:rPr>
-          <w:rFonts w:ascii="Helvetica" w:hAnsi="Helvetica" w:cs="Helvetica"/>
-          <w:kern w:val="1"/>
-          <w:sz w:val="22"/>
-          <w:szCs w:val="22"/>
-          <w:lang w:val="en-US"/>
-        </w:rPr>
-        <w:t>same predictions)</w:t>
-      </w:r>
-      <w:r>
-        <w:rPr>
-          <w:rFonts w:ascii="Helvetica" w:hAnsi="Helvetica" w:cs="Helvetica"/>
-          <w:kern w:val="1"/>
-          <w:sz w:val="22"/>
-          <w:szCs w:val="22"/>
-          <w:lang w:val="en-US"/>
-        </w:rPr>
-        <w:t>;</w:t>
-      </w:r>
-      <w:r>
-        <w:rPr>
-          <w:rFonts w:ascii="Helvetica" w:hAnsi="Helvetica" w:cs="Helvetica"/>
-          <w:kern w:val="1"/>
-          <w:sz w:val="22"/>
-          <w:szCs w:val="22"/>
-          <w:lang w:val="en-US"/>
-        </w:rPr>
-        <w:t xml:space="preserve"> or (2) </w:t>
-      </w:r>
-      <w:r>
-        <w:rPr>
-          <w:rFonts w:ascii="Helvetica" w:hAnsi="Helvetica" w:cs="Helvetica"/>
-          <w:kern w:val="1"/>
-          <w:sz w:val="22"/>
-          <w:szCs w:val="22"/>
-          <w:lang w:val="en-US"/>
-        </w:rPr>
-        <w:t xml:space="preserve">considering </w:t>
-      </w:r>
-      <w:r>
-        <w:rPr>
-          <w:rFonts w:ascii="Helvetica" w:hAnsi="Helvetica" w:cs="Helvetica"/>
-          <w:kern w:val="1"/>
-          <w:sz w:val="22"/>
-          <w:szCs w:val="22"/>
-          <w:lang w:val="en-US"/>
-        </w:rPr>
-        <w:t xml:space="preserve">multiple mechanisms </w:t>
-      </w:r>
-      <w:r>
-        <w:rPr>
-          <w:rFonts w:ascii="Helvetica" w:hAnsi="Helvetica" w:cs="Helvetica"/>
-          <w:kern w:val="1"/>
-          <w:sz w:val="22"/>
-          <w:szCs w:val="22"/>
-          <w:lang w:val="en-US"/>
-        </w:rPr>
-        <w:t>yields different predictions than considering only a single mechanism</w:t>
-      </w:r>
-      <w:r>
-        <w:rPr>
-          <w:rFonts w:ascii="Helvetica" w:hAnsi="Helvetica" w:cs="Helvetica"/>
-          <w:kern w:val="1"/>
-          <w:sz w:val="22"/>
-          <w:szCs w:val="22"/>
-          <w:lang w:val="en-US"/>
-        </w:rPr>
-        <w:t>.</w:t>
-      </w:r>
-      <w:r>
-        <w:rPr>
-          <w:rFonts w:ascii="Helvetica" w:hAnsi="Helvetica" w:cs="Helvetica"/>
-          <w:kern w:val="1"/>
-          <w:sz w:val="22"/>
-          <w:szCs w:val="22"/>
-          <w:lang w:val="en-US"/>
-        </w:rPr>
-        <w:t xml:space="preserve"> </w:t>
-      </w:r>
-      <w:commentRangeStart w:id="21"/>
-      <w:r>
-        <w:rPr>
-          <w:rFonts w:ascii="Helvetica" w:hAnsi="Helvetica" w:cs="Helvetica"/>
-          <w:kern w:val="1"/>
-          <w:sz w:val="22"/>
-          <w:szCs w:val="22"/>
-          <w:lang w:val="en-US"/>
-        </w:rPr>
         <w:t>For example, the relative timing of an interaction will change in the same direction regardless of whether temperature directly or indirectly affects a resource’s phenology.</w:t>
       </w:r>
-      <w:ins w:id="22" w:author="Heather Kharouba" w:date="2018-12-19T12:38:00Z">
+      <w:ins w:id="21" w:author="Heather Kharouba" w:date="2018-12-19T12:38:00Z">
         <w:r>
           <w:rPr>
             <w:rFonts w:ascii="Helvetica" w:hAnsi="Helvetica" w:cs="Helvetica"/>
@@ -8043,12 +8015,12 @@
         </w:rPr>
         <w:t xml:space="preserve">Singer &amp; Parmesan, Johannsson &amp; Jonzen). </w:t>
       </w:r>
-      <w:commentRangeEnd w:id="21"/>
+      <w:commentRangeEnd w:id="20"/>
       <w:r>
         <w:rPr>
           <w:rStyle w:val="CommentReference"/>
         </w:rPr>
-        <w:commentReference w:id="21"/>
+        <w:commentReference w:id="20"/>
       </w:r>
     </w:p>
     <w:p>
@@ -8099,7 +8071,7 @@
         </w:rPr>
         <w:t xml:space="preserve">Finally, another consequence of studies not collecting </w:t>
       </w:r>
-      <w:commentRangeStart w:id="23"/>
+      <w:commentRangeStart w:id="22"/>
       <w:r>
         <w:rPr>
           <w:rFonts w:ascii="Helvetica" w:hAnsi="Helvetica" w:cs="Helvetica"/>
@@ -8131,12 +8103,12 @@
         </w:rPr>
         <w:t xml:space="preserve"> </w:t>
       </w:r>
-      <w:commentRangeEnd w:id="23"/>
+      <w:commentRangeEnd w:id="22"/>
       <w:r>
         <w:rPr>
           <w:rStyle w:val="CommentReference"/>
         </w:rPr>
-        <w:commentReference w:id="23"/>
+        <w:commentReference w:id="22"/>
       </w:r>
       <w:r>
         <w:rPr>
@@ -9042,7 +9014,7 @@
         </w:rPr>
         <w:t xml:space="preserve"> </w:t>
       </w:r>
-      <w:commentRangeStart w:id="24"/>
+      <w:commentRangeStart w:id="23"/>
       <w:r>
         <w:rPr>
           <w:rFonts w:ascii="Helvetica" w:hAnsi="Helvetica" w:cs="Helvetica"/>
@@ -9052,7 +9024,7 @@
         </w:rPr>
         <w:t>AO001</w:t>
       </w:r>
-      <w:commentRangeEnd w:id="24"/>
+      <w:commentRangeEnd w:id="23"/>
       <w:r>
         <w:rPr>
           <w:rStyle w:val="CommentReference"/>
@@ -9060,7 +9032,7 @@
           <w:sz w:val="22"/>
           <w:szCs w:val="22"/>
         </w:rPr>
-        <w:commentReference w:id="24"/>
+        <w:commentReference w:id="23"/>
       </w:r>
       <w:r>
         <w:rPr>
@@ -9297,17 +9269,7 @@
           <w:szCs w:val="22"/>
           <w:lang w:val="en-US"/>
         </w:rPr>
-        <w:t xml:space="preserve">(Wolkovich et al. </w:t>
-      </w:r>
-      <w:r>
-        <w:rPr>
-          <w:rFonts w:ascii="Helvetica" w:hAnsi="Helvetica" w:cs="Helvetica"/>
-          <w:sz w:val="22"/>
-          <w:szCs w:val="22"/>
-          <w:lang w:val="en-US"/>
-        </w:rPr>
-        <w:lastRenderedPageBreak/>
-        <w:t>2014)</w:t>
+        <w:t>(Wolkovich et al. 2014)</w:t>
       </w:r>
       <w:r>
         <w:rPr>
@@ -9489,7 +9451,7 @@
         </w:rPr>
         <w:t xml:space="preserve">(for example, </w:t>
       </w:r>
-      <w:commentRangeStart w:id="25"/>
+      <w:commentRangeStart w:id="24"/>
       <w:r>
         <w:rPr>
           <w:rFonts w:ascii="Helvetica" w:hAnsi="Helvetica" w:cs="Helvetica"/>
@@ -9499,12 +9461,12 @@
         </w:rPr>
         <w:t>nitrogen deposition or invasive species</w:t>
       </w:r>
-      <w:commentRangeEnd w:id="25"/>
+      <w:commentRangeEnd w:id="24"/>
       <w:r>
         <w:rPr>
           <w:rStyle w:val="CommentReference"/>
         </w:rPr>
-        <w:commentReference w:id="25"/>
+        <w:commentReference w:id="24"/>
       </w:r>
       <w:r>
         <w:rPr>
@@ -10210,7 +10172,7 @@
         </w:rPr>
         <w:t>(</w:t>
       </w:r>
-      <w:commentRangeStart w:id="26"/>
+      <w:commentRangeStart w:id="25"/>
       <w:r>
         <w:rPr>
           <w:rFonts w:ascii="Helvetica" w:hAnsi="Helvetica" w:cs="Helvetica"/>
@@ -10229,12 +10191,12 @@
         </w:rPr>
         <w:t xml:space="preserve"> (Danforth 1999)</w:t>
       </w:r>
-      <w:commentRangeEnd w:id="26"/>
+      <w:commentRangeEnd w:id="25"/>
       <w:r>
         <w:rPr>
           <w:rStyle w:val="CommentReference"/>
         </w:rPr>
-        <w:commentReference w:id="26"/>
+        <w:commentReference w:id="25"/>
       </w:r>
       <w:r>
         <w:rPr>
@@ -10254,7 +10216,7 @@
         </w:rPr>
         <w:t xml:space="preserve">, </w:t>
       </w:r>
-      <w:del w:id="27" w:author="Heather Kharouba" w:date="2018-12-19T12:38:00Z">
+      <w:del w:id="26" w:author="Heather Kharouba" w:date="2018-12-19T12:38:00Z">
         <w:r>
           <w:rPr>
             <w:rFonts w:ascii="Helvetica" w:hAnsi="Helvetica" w:cs="Helvetica"/>
@@ -10271,17 +10233,7 @@
             <w:szCs w:val="22"/>
             <w:lang w:val="en-US"/>
           </w:rPr>
-          <w:delText xml:space="preserve">that were not historically </w:delText>
-        </w:r>
-        <w:r>
-          <w:rPr>
-            <w:rFonts w:ascii="Helvetica" w:hAnsi="Helvetica" w:cs="Helvetica"/>
-            <w:sz w:val="22"/>
-            <w:szCs w:val="22"/>
-            <w:lang w:val="en-US"/>
-          </w:rPr>
-          <w:lastRenderedPageBreak/>
-          <w:delText xml:space="preserve">correlated </w:delText>
+          <w:delText xml:space="preserve">that were not historically correlated </w:delText>
         </w:r>
         <w:r>
           <w:rPr>
@@ -10293,7 +10245,7 @@
           <w:delText>are now synchronized</w:delText>
         </w:r>
       </w:del>
-      <w:ins w:id="28" w:author="Heather Kharouba" w:date="2018-12-19T12:38:00Z">
+      <w:ins w:id="27" w:author="Heather Kharouba" w:date="2018-12-19T12:38:00Z">
         <w:r>
           <w:rPr>
             <w:rFonts w:ascii="Helvetica" w:hAnsi="Helvetica" w:cs="Helvetica"/>
@@ -10385,7 +10337,7 @@
         </w:rPr>
         <w:t xml:space="preserve"> </w:t>
       </w:r>
-      <w:commentRangeStart w:id="29"/>
+      <w:commentRangeStart w:id="28"/>
       <w:r>
         <w:rPr>
           <w:rFonts w:ascii="Helvetica" w:hAnsi="Helvetica" w:cs="Helvetica"/>
@@ -10476,12 +10428,12 @@
         </w:rPr>
         <w:t xml:space="preserve"> strength of the relationship</w:t>
       </w:r>
-      <w:commentRangeEnd w:id="29"/>
+      <w:commentRangeEnd w:id="28"/>
       <w:r>
         <w:rPr>
           <w:rStyle w:val="CommentReference"/>
         </w:rPr>
-        <w:commentReference w:id="29"/>
+        <w:commentReference w:id="28"/>
       </w:r>
       <w:r>
         <w:rPr>
@@ -11162,7 +11114,7 @@
         </w:rPr>
         <w:t xml:space="preserve">not collect equivalent </w:t>
       </w:r>
-      <w:commentRangeStart w:id="30"/>
+      <w:commentRangeStart w:id="29"/>
       <w:r>
         <w:rPr>
           <w:rFonts w:ascii="Helvetica" w:hAnsi="Helvetica" w:cs="Helvetica"/>
@@ -11172,12 +11124,12 @@
         </w:rPr>
         <w:t xml:space="preserve">and fine scale </w:t>
       </w:r>
-      <w:commentRangeEnd w:id="30"/>
+      <w:commentRangeEnd w:id="29"/>
       <w:r>
         <w:rPr>
           <w:rStyle w:val="CommentReference"/>
         </w:rPr>
-        <w:commentReference w:id="30"/>
+        <w:commentReference w:id="29"/>
       </w:r>
       <w:r>
         <w:rPr>
@@ -11492,17 +11444,7 @@
           <w:szCs w:val="22"/>
           <w:lang w:val="en-US"/>
         </w:rPr>
-        <w:t xml:space="preserve">predict the direction and </w:t>
-      </w:r>
-      <w:r>
-        <w:rPr>
-          <w:rFonts w:ascii="Helvetica" w:hAnsi="Helvetica" w:cs="Helvetica"/>
-          <w:sz w:val="22"/>
-          <w:szCs w:val="22"/>
-          <w:lang w:val="en-US"/>
-        </w:rPr>
-        <w:lastRenderedPageBreak/>
-        <w:t xml:space="preserve">magnitude of </w:t>
+        <w:t xml:space="preserve">predict the direction and magnitude of </w:t>
       </w:r>
       <w:r>
         <w:rPr>
@@ -12125,7 +12067,7 @@
         </w:rPr>
         <w:t xml:space="preserve"> </w:t>
       </w:r>
-      <w:ins w:id="31" w:author="Heather Kharouba" w:date="2018-12-19T09:24:00Z">
+      <w:ins w:id="30" w:author="Heather Kharouba" w:date="2018-12-19T09:24:00Z">
         <w:r>
           <w:rPr>
             <w:rFonts w:ascii="Helvetica" w:eastAsia="Times New Roman" w:hAnsi="Helvetica" w:cs="Helvetica"/>
@@ -12135,7 +12077,7 @@
           <w:t>However, i</w:t>
         </w:r>
       </w:ins>
-      <w:del w:id="32" w:author="Heather Kharouba" w:date="2018-12-19T09:24:00Z">
+      <w:del w:id="31" w:author="Heather Kharouba" w:date="2018-12-19T09:24:00Z">
         <w:r>
           <w:rPr>
             <w:rFonts w:ascii="Helvetica" w:eastAsia="Times New Roman" w:hAnsi="Helvetica" w:cs="Helvetica"/>
@@ -12249,7 +12191,7 @@
         </w:rPr>
         <w:t xml:space="preserve"> </w:t>
       </w:r>
-      <w:del w:id="33" w:author="Heather Kharouba" w:date="2018-12-19T09:26:00Z">
+      <w:del w:id="32" w:author="Heather Kharouba" w:date="2018-12-19T09:26:00Z">
         <w:r>
           <w:rPr>
             <w:rFonts w:ascii="Helvetica" w:eastAsia="Times New Roman" w:hAnsi="Helvetica" w:cs="Helvetica"/>
@@ -12259,7 +12201,7 @@
           <w:delText>advance the field forward</w:delText>
         </w:r>
       </w:del>
-      <w:ins w:id="34" w:author="Heather Kharouba" w:date="2018-12-19T09:26:00Z">
+      <w:ins w:id="33" w:author="Heather Kharouba" w:date="2018-12-19T09:26:00Z">
         <w:r>
           <w:rPr>
             <w:rFonts w:ascii="Helvetica" w:eastAsia="Times New Roman" w:hAnsi="Helvetica" w:cs="Helvetica"/>
@@ -12277,7 +12219,7 @@
         </w:rPr>
         <w:t xml:space="preserve"> by </w:t>
       </w:r>
-      <w:commentRangeStart w:id="35"/>
+      <w:commentRangeStart w:id="34"/>
       <w:r>
         <w:rPr>
           <w:rFonts w:ascii="Helvetica" w:eastAsia="Times New Roman" w:hAnsi="Helvetica" w:cs="Helvetica"/>
@@ -12358,12 +12300,12 @@
         </w:rPr>
         <w:t xml:space="preserve">. </w:t>
       </w:r>
-      <w:commentRangeEnd w:id="35"/>
+      <w:commentRangeEnd w:id="34"/>
       <w:r>
         <w:rPr>
           <w:rStyle w:val="CommentReference"/>
         </w:rPr>
-        <w:commentReference w:id="35"/>
+        <w:commentReference w:id="34"/>
       </w:r>
     </w:p>
     <w:p>
@@ -12555,7 +12497,7 @@
         </w:rPr>
         <w:t>REF)</w:t>
       </w:r>
-      <w:ins w:id="36" w:author="Heather Kharouba" w:date="2018-12-19T09:26:00Z">
+      <w:ins w:id="35" w:author="Heather Kharouba" w:date="2018-12-19T09:26:00Z">
         <w:r>
           <w:rPr>
             <w:rFonts w:ascii="Helvetica" w:eastAsia="Times New Roman" w:hAnsi="Helvetica" w:cs="Helvetica"/>
@@ -12667,16 +12609,7 @@
           <w:sz w:val="22"/>
           <w:szCs w:val="22"/>
         </w:rPr>
-        <w:t xml:space="preserve"> from effects </w:t>
-      </w:r>
-      <w:r>
-        <w:rPr>
-          <w:rFonts w:ascii="Helvetica" w:eastAsia="Times New Roman" w:hAnsi="Helvetica" w:cs="Helvetica"/>
-          <w:sz w:val="22"/>
-          <w:szCs w:val="22"/>
-        </w:rPr>
-        <w:lastRenderedPageBreak/>
-        <w:t>mediated through the consumer.</w:t>
+        <w:t xml:space="preserve"> from effects mediated through the consumer.</w:t>
       </w:r>
       <w:r>
         <w:rPr>
@@ -13404,7 +13337,7 @@
         </w:rPr>
         <w:t xml:space="preserve"> </w:t>
       </w:r>
-      <w:commentRangeStart w:id="37"/>
+      <w:commentRangeStart w:id="36"/>
       <w:r>
         <w:rPr>
           <w:rFonts w:ascii="Helvetica" w:hAnsi="Helvetica" w:cs="Helvetica"/>
@@ -13435,13 +13368,13 @@
         </w:rPr>
         <w:t>e explicit when possible about which mechanism(s) is likely driving the curve.</w:t>
       </w:r>
-      <w:commentRangeEnd w:id="37"/>
+      <w:commentRangeEnd w:id="36"/>
       <w:r>
         <w:rPr>
           <w:rStyle w:val="CommentReference"/>
           <w:strike/>
         </w:rPr>
-        <w:commentReference w:id="37"/>
+        <w:commentReference w:id="36"/>
       </w:r>
     </w:p>
     <w:p>
@@ -13666,17 +13599,7 @@
           <w:szCs w:val="22"/>
           <w:lang w:val="en-US"/>
         </w:rPr>
-        <w:t xml:space="preserve">. By </w:t>
-      </w:r>
-      <w:r>
-        <w:rPr>
-          <w:rFonts w:ascii="Helvetica" w:hAnsi="Helvetica" w:cs="Helvetica"/>
-          <w:sz w:val="22"/>
-          <w:szCs w:val="22"/>
-          <w:lang w:val="en-US"/>
-        </w:rPr>
-        <w:lastRenderedPageBreak/>
-        <w:t>testing for a clear peak in fitness</w:t>
+        <w:t>. By testing for a clear peak in fitness</w:t>
       </w:r>
       <w:r>
         <w:rPr>
@@ -13741,7 +13664,7 @@
         </w:rPr>
         <w:t xml:space="preserve">. </w:t>
       </w:r>
-      <w:ins w:id="38" w:author="Heather Kharouba" w:date="2018-12-19T09:37:00Z">
+      <w:ins w:id="37" w:author="Heather Kharouba" w:date="2018-12-19T09:37:00Z">
         <w:r>
           <w:rPr>
             <w:rFonts w:ascii="Helvetica" w:hAnsi="Helvetica" w:cs="Helvetica"/>
@@ -14004,7 +13927,7 @@
         </w:rPr>
         <w:t>(</w:t>
       </w:r>
-      <w:ins w:id="39" w:author="Heather Kharouba" w:date="2018-12-19T09:38:00Z">
+      <w:ins w:id="38" w:author="Heather Kharouba" w:date="2018-12-19T09:38:00Z">
         <w:r>
           <w:rPr>
             <w:rFonts w:ascii="Helvetica" w:hAnsi="Helvetica" w:cs="Helvetica"/>
@@ -14032,7 +13955,7 @@
         </w:rPr>
         <w:t xml:space="preserve">and whether the interaction type changes throughout the season </w:t>
       </w:r>
-      <w:ins w:id="40" w:author="Heather Kharouba" w:date="2018-12-19T09:38:00Z">
+      <w:ins w:id="39" w:author="Heather Kharouba" w:date="2018-12-19T09:38:00Z">
         <w:r>
           <w:rPr>
             <w:rFonts w:ascii="Helvetica" w:hAnsi="Helvetica" w:cs="Helvetica"/>
@@ -14300,7 +14223,7 @@
         </w:rPr>
         <w:t xml:space="preserve">approach (Figure 3). </w:t>
       </w:r>
-      <w:commentRangeStart w:id="41"/>
+      <w:commentRangeStart w:id="40"/>
       <w:r>
         <w:rPr>
           <w:rFonts w:ascii="Helvetica" w:eastAsia="Times New Roman" w:hAnsi="Helvetica" w:cs="Helvetica"/>
@@ -14490,7 +14413,7 @@
         </w:rPr>
         <w:t xml:space="preserve"> from </w:t>
       </w:r>
-      <w:ins w:id="42" w:author="Heather Kharouba" w:date="2018-12-19T12:18:00Z">
+      <w:ins w:id="41" w:author="Heather Kharouba" w:date="2018-12-19T12:18:00Z">
         <w:r>
           <w:rPr>
             <w:rFonts w:ascii="Helvetica" w:hAnsi="Helvetica" w:cs="Helvetica"/>
@@ -14690,7 +14613,7 @@
         </w:rPr>
         <w:t xml:space="preserve">. </w:t>
       </w:r>
-      <w:commentRangeEnd w:id="41"/>
+      <w:commentRangeEnd w:id="40"/>
       <w:r>
         <w:rPr>
           <w:rFonts w:ascii="Helvetica" w:hAnsi="Helvetica" w:cs="Helvetica"/>
@@ -14722,7 +14645,7 @@
         <w:rPr>
           <w:rStyle w:val="CommentReference"/>
         </w:rPr>
-        <w:commentReference w:id="41"/>
+        <w:commentReference w:id="40"/>
       </w:r>
       <w:r>
         <w:rPr>
@@ -14913,7 +14836,7 @@
           <w:sz w:val="22"/>
           <w:szCs w:val="22"/>
         </w:rPr>
-        <w:t xml:space="preserve">odelling pre-climate change </w:t>
+        <w:t>odelling pre-climate change baselines based on</w:t>
       </w:r>
       <w:r>
         <w:rPr>
@@ -14921,8 +14844,7 @@
           <w:sz w:val="22"/>
           <w:szCs w:val="22"/>
         </w:rPr>
-        <w:lastRenderedPageBreak/>
-        <w:t>baselines based on</w:t>
+        <w:t xml:space="preserve"> knowledge of</w:t>
       </w:r>
       <w:r>
         <w:rPr>
@@ -14930,7 +14852,7 @@
           <w:sz w:val="22"/>
           <w:szCs w:val="22"/>
         </w:rPr>
-        <w:t xml:space="preserve"> knowledge of</w:t>
+        <w:t xml:space="preserve"> phenological cues </w:t>
       </w:r>
       <w:r>
         <w:rPr>
@@ -14938,7 +14860,7 @@
           <w:sz w:val="22"/>
           <w:szCs w:val="22"/>
         </w:rPr>
-        <w:t xml:space="preserve"> phenological cues </w:t>
+        <w:t xml:space="preserve">using a </w:t>
       </w:r>
       <w:r>
         <w:rPr>
@@ -14946,7 +14868,7 @@
           <w:sz w:val="22"/>
           <w:szCs w:val="22"/>
         </w:rPr>
-        <w:t xml:space="preserve">using a </w:t>
+        <w:t>hindcasting</w:t>
       </w:r>
       <w:r>
         <w:rPr>
@@ -14954,7 +14876,7 @@
           <w:sz w:val="22"/>
           <w:szCs w:val="22"/>
         </w:rPr>
-        <w:t>hindcasting</w:t>
+        <w:t xml:space="preserve"> approach (</w:t>
       </w:r>
       <w:r>
         <w:rPr>
@@ -14962,7 +14884,7 @@
           <w:sz w:val="22"/>
           <w:szCs w:val="22"/>
         </w:rPr>
-        <w:t xml:space="preserve"> approach (</w:t>
+        <w:t xml:space="preserve">Senner et al. 2016; </w:t>
       </w:r>
       <w:r>
         <w:rPr>
@@ -14970,7 +14892,7 @@
           <w:sz w:val="22"/>
           <w:szCs w:val="22"/>
         </w:rPr>
-        <w:t xml:space="preserve">Senner et al. 2016; </w:t>
+        <w:t>Deacy et al. 2017</w:t>
       </w:r>
       <w:r>
         <w:rPr>
@@ -14978,7 +14900,7 @@
           <w:sz w:val="22"/>
           <w:szCs w:val="22"/>
         </w:rPr>
-        <w:t>Deacy et al. 2017</w:t>
+        <w:t>),</w:t>
       </w:r>
       <w:r>
         <w:rPr>
@@ -14986,7 +14908,7 @@
           <w:sz w:val="22"/>
           <w:szCs w:val="22"/>
         </w:rPr>
-        <w:t>),</w:t>
+        <w:t xml:space="preserve"> </w:t>
       </w:r>
       <w:r>
         <w:rPr>
@@ -14994,6 +14916,14 @@
           <w:sz w:val="22"/>
           <w:szCs w:val="22"/>
         </w:rPr>
+        <w:t>process-based phenological models</w:t>
+      </w:r>
+      <w:r>
+        <w:rPr>
+          <w:rFonts w:ascii="Helvetica" w:eastAsia="Times New Roman" w:hAnsi="Helvetica" w:cs="Helvetica"/>
+          <w:sz w:val="22"/>
+          <w:szCs w:val="22"/>
+        </w:rPr>
         <w:t xml:space="preserve"> </w:t>
       </w:r>
       <w:r>
@@ -15002,7 +14932,7 @@
           <w:sz w:val="22"/>
           <w:szCs w:val="22"/>
         </w:rPr>
-        <w:t>process-based phenological models</w:t>
+        <w:t>(</w:t>
       </w:r>
       <w:r>
         <w:rPr>
@@ -15010,6 +14940,47 @@
           <w:sz w:val="22"/>
           <w:szCs w:val="22"/>
         </w:rPr>
+        <w:t>Chuine and R</w:t>
+      </w:r>
+      <w:r>
+        <w:rPr>
+          <w:rFonts w:ascii="Helvetica" w:eastAsia="Times New Roman" w:hAnsi="Helvetica" w:cs="Helvetica"/>
+          <w:sz w:val="22"/>
+          <w:szCs w:val="22"/>
+          <w:lang w:val="fr-FR"/>
+        </w:rPr>
+        <w:t>é</w:t>
+      </w:r>
+      <w:r>
+        <w:rPr>
+          <w:rFonts w:ascii="Helvetica" w:eastAsia="Times New Roman" w:hAnsi="Helvetica" w:cs="Helvetica"/>
+          <w:sz w:val="22"/>
+          <w:szCs w:val="22"/>
+        </w:rPr>
+        <w:t>gnière 2017</w:t>
+      </w:r>
+      <w:r>
+        <w:rPr>
+          <w:rFonts w:ascii="Helvetica" w:eastAsia="Times New Roman" w:hAnsi="Helvetica" w:cs="Helvetica"/>
+          <w:sz w:val="22"/>
+          <w:szCs w:val="22"/>
+        </w:rPr>
+        <w:t>)</w:t>
+      </w:r>
+      <w:r>
+        <w:rPr>
+          <w:rFonts w:ascii="Helvetica" w:eastAsia="Times New Roman" w:hAnsi="Helvetica" w:cs="Helvetica"/>
+          <w:sz w:val="22"/>
+          <w:szCs w:val="22"/>
+        </w:rPr>
+        <w:t>, and/or</w:t>
+      </w:r>
+      <w:r>
+        <w:rPr>
+          <w:rFonts w:ascii="Helvetica" w:eastAsia="Times New Roman" w:hAnsi="Helvetica" w:cs="Helvetica"/>
+          <w:sz w:val="22"/>
+          <w:szCs w:val="22"/>
+        </w:rPr>
         <w:t xml:space="preserve"> </w:t>
       </w:r>
       <w:r>
@@ -15018,7 +14989,7 @@
           <w:sz w:val="22"/>
           <w:szCs w:val="22"/>
         </w:rPr>
-        <w:t>(</w:t>
+        <w:t>phenologically explicit consumer-resource models (Bewick et al. 2016)</w:t>
       </w:r>
       <w:r>
         <w:rPr>
@@ -15026,67 +14997,10 @@
           <w:sz w:val="22"/>
           <w:szCs w:val="22"/>
         </w:rPr>
-        <w:t>Chuine and R</w:t>
-      </w:r>
-      <w:r>
-        <w:rPr>
-          <w:rFonts w:ascii="Helvetica" w:eastAsia="Times New Roman" w:hAnsi="Helvetica" w:cs="Helvetica"/>
-          <w:sz w:val="22"/>
-          <w:szCs w:val="22"/>
-          <w:lang w:val="fr-FR"/>
-        </w:rPr>
-        <w:t>é</w:t>
-      </w:r>
-      <w:r>
-        <w:rPr>
-          <w:rFonts w:ascii="Helvetica" w:eastAsia="Times New Roman" w:hAnsi="Helvetica" w:cs="Helvetica"/>
-          <w:sz w:val="22"/>
-          <w:szCs w:val="22"/>
-        </w:rPr>
-        <w:t>gnière 2017</w:t>
-      </w:r>
-      <w:r>
-        <w:rPr>
-          <w:rFonts w:ascii="Helvetica" w:eastAsia="Times New Roman" w:hAnsi="Helvetica" w:cs="Helvetica"/>
-          <w:sz w:val="22"/>
-          <w:szCs w:val="22"/>
-        </w:rPr>
-        <w:t>)</w:t>
-      </w:r>
-      <w:r>
-        <w:rPr>
-          <w:rFonts w:ascii="Helvetica" w:eastAsia="Times New Roman" w:hAnsi="Helvetica" w:cs="Helvetica"/>
-          <w:sz w:val="22"/>
-          <w:szCs w:val="22"/>
-        </w:rPr>
-        <w:t>, and/or</w:t>
-      </w:r>
-      <w:r>
-        <w:rPr>
-          <w:rFonts w:ascii="Helvetica" w:eastAsia="Times New Roman" w:hAnsi="Helvetica" w:cs="Helvetica"/>
-          <w:sz w:val="22"/>
-          <w:szCs w:val="22"/>
-        </w:rPr>
         <w:t xml:space="preserve"> </w:t>
       </w:r>
       <w:r>
         <w:rPr>
-          <w:rFonts w:ascii="Helvetica" w:eastAsia="Times New Roman" w:hAnsi="Helvetica" w:cs="Helvetica"/>
-          <w:sz w:val="22"/>
-          <w:szCs w:val="22"/>
-        </w:rPr>
-        <w:t>phenologically explicit consumer-resource models (Bewick et al. 2016)</w:t>
-      </w:r>
-      <w:r>
-        <w:rPr>
-          <w:rFonts w:ascii="Helvetica" w:eastAsia="Times New Roman" w:hAnsi="Helvetica" w:cs="Helvetica"/>
-          <w:sz w:val="22"/>
-          <w:szCs w:val="22"/>
-        </w:rPr>
-        <w:t xml:space="preserve"> </w:t>
-      </w:r>
-      <w:r>
-        <w:rPr>
           <w:rFonts w:ascii="Helvetica" w:hAnsi="Helvetica" w:cs="Helvetica"/>
           <w:sz w:val="22"/>
           <w:szCs w:val="22"/>
@@ -15139,7 +15053,7 @@
         </w:rPr>
         <w:t xml:space="preserve">elucidate which </w:t>
       </w:r>
-      <w:commentRangeStart w:id="43"/>
+      <w:commentRangeStart w:id="42"/>
       <w:r>
         <w:rPr>
           <w:rFonts w:ascii="Helvetica" w:hAnsi="Helvetica" w:cs="Helvetica"/>
@@ -15149,12 +15063,12 @@
         </w:rPr>
         <w:t>mechanisms may—or may not—appear feasible for the interaction</w:t>
       </w:r>
-      <w:commentRangeEnd w:id="43"/>
+      <w:commentRangeEnd w:id="42"/>
       <w:r>
         <w:rPr>
           <w:rStyle w:val="CommentReference"/>
         </w:rPr>
-        <w:commentReference w:id="43"/>
+        <w:commentReference w:id="42"/>
       </w:r>
       <w:r>
         <w:rPr>
@@ -15222,7 +15136,7 @@
           <w:szCs w:val="22"/>
         </w:rPr>
       </w:pPr>
-      <w:commentRangeStart w:id="44"/>
+      <w:commentRangeStart w:id="43"/>
       <w:r>
         <w:rPr>
           <w:rFonts w:ascii="Helvetica" w:hAnsi="Helvetica"/>
@@ -15232,12 +15146,12 @@
         </w:rPr>
         <w:t>Final thoughts on forecasting</w:t>
       </w:r>
-      <w:commentRangeEnd w:id="44"/>
+      <w:commentRangeEnd w:id="43"/>
       <w:r>
         <w:rPr>
           <w:rStyle w:val="CommentReference"/>
         </w:rPr>
-        <w:commentReference w:id="44"/>
+        <w:commentReference w:id="43"/>
       </w:r>
     </w:p>
     <w:p>
@@ -15340,7 +15254,7 @@
         </w:rPr>
         <w:t xml:space="preserve">orecasting of </w:t>
       </w:r>
-      <w:commentRangeStart w:id="45"/>
+      <w:commentRangeStart w:id="44"/>
       <w:r>
         <w:rPr>
           <w:rFonts w:ascii="Helvetica" w:hAnsi="Helvetica"/>
@@ -15349,11 +15263,90 @@
         </w:rPr>
         <w:t xml:space="preserve">phenological synchrony </w:t>
       </w:r>
-      <w:commentRangeEnd w:id="45"/>
+      <w:commentRangeEnd w:id="44"/>
       <w:r>
         <w:rPr>
           <w:rStyle w:val="CommentReference"/>
         </w:rPr>
+        <w:commentReference w:id="44"/>
+      </w:r>
+      <w:r>
+        <w:rPr>
+          <w:rFonts w:ascii="Helvetica" w:hAnsi="Helvetica"/>
+          <w:sz w:val="22"/>
+          <w:szCs w:val="22"/>
+        </w:rPr>
+        <w:t xml:space="preserve">can be built off climate projection forecasts whenever phenological cues </w:t>
+      </w:r>
+      <w:r>
+        <w:rPr>
+          <w:rFonts w:ascii="Helvetica" w:hAnsi="Helvetica"/>
+          <w:sz w:val="22"/>
+          <w:szCs w:val="22"/>
+        </w:rPr>
+        <w:t xml:space="preserve">for both species </w:t>
+      </w:r>
+      <w:r>
+        <w:rPr>
+          <w:rFonts w:ascii="Helvetica" w:hAnsi="Helvetica"/>
+          <w:sz w:val="22"/>
+          <w:szCs w:val="22"/>
+        </w:rPr>
+        <w:t>(</w:t>
+      </w:r>
+      <w:r>
+        <w:rPr>
+          <w:rFonts w:ascii="Helvetica" w:eastAsia="Times New Roman" w:hAnsi="Helvetica" w:cs="Helvetica"/>
+          <w:sz w:val="22"/>
+          <w:szCs w:val="22"/>
+        </w:rPr>
+        <w:t>Chuine and R</w:t>
+      </w:r>
+      <w:r>
+        <w:rPr>
+          <w:rFonts w:ascii="Helvetica" w:eastAsia="Times New Roman" w:hAnsi="Helvetica" w:cs="Helvetica"/>
+          <w:sz w:val="22"/>
+          <w:szCs w:val="22"/>
+          <w:lang w:val="fr-FR"/>
+        </w:rPr>
+        <w:t>é</w:t>
+      </w:r>
+      <w:r>
+        <w:rPr>
+          <w:rFonts w:ascii="Helvetica" w:eastAsia="Times New Roman" w:hAnsi="Helvetica" w:cs="Helvetica"/>
+          <w:sz w:val="22"/>
+          <w:szCs w:val="22"/>
+        </w:rPr>
+        <w:t xml:space="preserve">gnière 2017; </w:t>
+      </w:r>
+      <w:r>
+        <w:rPr>
+          <w:rFonts w:ascii="Helvetica" w:hAnsi="Helvetica"/>
+          <w:sz w:val="22"/>
+          <w:szCs w:val="22"/>
+        </w:rPr>
+        <w:t>Chmura et al. 2018</w:t>
+      </w:r>
+      <w:r>
+        <w:rPr>
+          <w:rFonts w:ascii="Helvetica" w:hAnsi="Helvetica"/>
+          <w:sz w:val="22"/>
+          <w:szCs w:val="22"/>
+        </w:rPr>
+        <w:t xml:space="preserve">) are </w:t>
+      </w:r>
+      <w:r>
+        <w:rPr>
+          <w:rFonts w:ascii="Helvetica" w:hAnsi="Helvetica"/>
+          <w:sz w:val="22"/>
+          <w:szCs w:val="22"/>
+        </w:rPr>
+        <w:t>well known</w:t>
+      </w:r>
+      <w:r>
+        <w:rPr>
+          <w:rStyle w:val="CommentReference"/>
+        </w:rPr>
         <w:commentReference w:id="45"/>
       </w:r>
       <w:r>
@@ -15362,88 +15355,9 @@
           <w:sz w:val="22"/>
           <w:szCs w:val="22"/>
         </w:rPr>
-        <w:t xml:space="preserve">can be built off climate projection forecasts whenever phenological cues </w:t>
-      </w:r>
-      <w:r>
-        <w:rPr>
-          <w:rFonts w:ascii="Helvetica" w:hAnsi="Helvetica"/>
-          <w:sz w:val="22"/>
-          <w:szCs w:val="22"/>
-        </w:rPr>
-        <w:t xml:space="preserve">for both species </w:t>
-      </w:r>
-      <w:r>
-        <w:rPr>
-          <w:rFonts w:ascii="Helvetica" w:hAnsi="Helvetica"/>
-          <w:sz w:val="22"/>
-          <w:szCs w:val="22"/>
-        </w:rPr>
-        <w:t>(</w:t>
-      </w:r>
-      <w:r>
-        <w:rPr>
-          <w:rFonts w:ascii="Helvetica" w:eastAsia="Times New Roman" w:hAnsi="Helvetica" w:cs="Helvetica"/>
-          <w:sz w:val="22"/>
-          <w:szCs w:val="22"/>
-        </w:rPr>
-        <w:t>Chuine and R</w:t>
-      </w:r>
-      <w:r>
-        <w:rPr>
-          <w:rFonts w:ascii="Helvetica" w:eastAsia="Times New Roman" w:hAnsi="Helvetica" w:cs="Helvetica"/>
-          <w:sz w:val="22"/>
-          <w:szCs w:val="22"/>
-          <w:lang w:val="fr-FR"/>
-        </w:rPr>
-        <w:t>é</w:t>
-      </w:r>
-      <w:r>
-        <w:rPr>
-          <w:rFonts w:ascii="Helvetica" w:eastAsia="Times New Roman" w:hAnsi="Helvetica" w:cs="Helvetica"/>
-          <w:sz w:val="22"/>
-          <w:szCs w:val="22"/>
-        </w:rPr>
-        <w:t xml:space="preserve">gnière 2017; </w:t>
-      </w:r>
-      <w:r>
-        <w:rPr>
-          <w:rFonts w:ascii="Helvetica" w:hAnsi="Helvetica"/>
-          <w:sz w:val="22"/>
-          <w:szCs w:val="22"/>
-        </w:rPr>
-        <w:t>Chmura et al. 2018</w:t>
-      </w:r>
-      <w:r>
-        <w:rPr>
-          <w:rFonts w:ascii="Helvetica" w:hAnsi="Helvetica"/>
-          <w:sz w:val="22"/>
-          <w:szCs w:val="22"/>
-        </w:rPr>
-        <w:t xml:space="preserve">) are </w:t>
-      </w:r>
-      <w:r>
-        <w:rPr>
-          <w:rFonts w:ascii="Helvetica" w:hAnsi="Helvetica"/>
-          <w:sz w:val="22"/>
-          <w:szCs w:val="22"/>
-        </w:rPr>
-        <w:t>well known</w:t>
-      </w:r>
-      <w:r>
-        <w:rPr>
-          <w:rStyle w:val="CommentReference"/>
-        </w:rPr>
-        <w:commentReference w:id="46"/>
-      </w:r>
-      <w:r>
-        <w:rPr>
-          <w:rFonts w:ascii="Helvetica" w:hAnsi="Helvetica"/>
-          <w:sz w:val="22"/>
-          <w:szCs w:val="22"/>
-        </w:rPr>
         <w:t xml:space="preserve">. </w:t>
       </w:r>
-      <w:ins w:id="48" w:author="Heather Kharouba" w:date="2018-12-19T12:32:00Z">
+      <w:ins w:id="47" w:author="Heather Kharouba" w:date="2018-12-19T12:32:00Z">
         <w:r>
           <w:rPr>
             <w:rFonts w:ascii="Helvetica" w:hAnsi="Helvetica"/>
@@ -15509,6 +15423,64 @@
         </w:rPr>
         <w:tab/>
       </w:r>
+      <w:commentRangeStart w:id="48"/>
+      <w:r>
+        <w:rPr>
+          <w:rFonts w:ascii="Helvetica" w:hAnsi="Helvetica" w:cs="Helvetica"/>
+          <w:b/>
+          <w:sz w:val="22"/>
+          <w:szCs w:val="22"/>
+          <w:lang w:val="en-US"/>
+        </w:rPr>
+        <w:t xml:space="preserve">As more information </w:t>
+      </w:r>
+      <w:commentRangeEnd w:id="48"/>
+      <w:r>
+        <w:rPr>
+          <w:rStyle w:val="CommentReference"/>
+        </w:rPr>
+        <w:commentReference w:id="48"/>
+      </w:r>
+      <w:r>
+        <w:rPr>
+          <w:rFonts w:ascii="Helvetica" w:hAnsi="Helvetica" w:cs="Helvetica"/>
+          <w:b/>
+          <w:sz w:val="22"/>
+          <w:szCs w:val="22"/>
+          <w:lang w:val="en-US"/>
+        </w:rPr>
+        <w:t>is gathered across habitats and diverse consumer-resource interactions</w:t>
+      </w:r>
+      <w:r>
+        <w:rPr>
+          <w:rFonts w:ascii="Helvetica" w:hAnsi="Helvetica" w:cs="Helvetica"/>
+          <w:b/>
+          <w:sz w:val="22"/>
+          <w:szCs w:val="22"/>
+          <w:lang w:val="en-US"/>
+        </w:rPr>
+        <w:t>,</w:t>
+      </w:r>
+      <w:r>
+        <w:rPr>
+          <w:rFonts w:ascii="Helvetica" w:hAnsi="Helvetica" w:cs="Helvetica"/>
+          <w:b/>
+          <w:sz w:val="22"/>
+          <w:szCs w:val="22"/>
+          <w:lang w:val="en-US"/>
+        </w:rPr>
+        <w:t xml:space="preserve"> </w:t>
+      </w:r>
+      <w:r>
+        <w:rPr>
+          <w:rFonts w:ascii="Helvetica" w:hAnsi="Helvetica" w:cs="Helvetica"/>
+          <w:b/>
+          <w:sz w:val="22"/>
+          <w:szCs w:val="22"/>
+          <w:lang w:val="en-US"/>
+        </w:rPr>
+        <w:t xml:space="preserve">forecasting should eventually move beyond a system-specific approach and towards forecasting diverse systems through </w:t>
+      </w:r>
       <w:commentRangeStart w:id="49"/>
       <w:r>
         <w:rPr>
@@ -15518,7 +15490,7 @@
           <w:szCs w:val="22"/>
           <w:lang w:val="en-US"/>
         </w:rPr>
-        <w:t xml:space="preserve">As more information </w:t>
+        <w:t xml:space="preserve">one model </w:t>
       </w:r>
       <w:commentRangeEnd w:id="49"/>
       <w:r>
@@ -15535,7 +15507,7 @@
           <w:szCs w:val="22"/>
           <w:lang w:val="en-US"/>
         </w:rPr>
-        <w:t>is gathered across habitats and diverse consumer-resource interactions</w:t>
+        <w:t xml:space="preserve">based on </w:t>
       </w:r>
       <w:r>
         <w:rPr>
@@ -15545,7 +15517,7 @@
           <w:szCs w:val="22"/>
           <w:lang w:val="en-US"/>
         </w:rPr>
-        <w:t>,</w:t>
+        <w:t xml:space="preserve">our mechanistic understanding. </w:t>
       </w:r>
       <w:r>
         <w:rPr>
@@ -15555,7 +15527,7 @@
           <w:szCs w:val="22"/>
           <w:lang w:val="en-US"/>
         </w:rPr>
-        <w:t xml:space="preserve"> </w:t>
+        <w:t>Such a model would allow r</w:t>
       </w:r>
       <w:r>
         <w:rPr>
@@ -15565,7 +15537,37 @@
           <w:szCs w:val="22"/>
           <w:lang w:val="en-US"/>
         </w:rPr>
-        <w:t xml:space="preserve">forecasting should eventually move beyond a system-specific approach and towards forecasting diverse systems through </w:t>
+        <w:t xml:space="preserve">esearchers to measure currently </w:t>
+      </w:r>
+      <w:r>
+        <w:rPr>
+          <w:rFonts w:ascii="Helvetica" w:hAnsi="Helvetica" w:cs="Helvetica"/>
+          <w:b/>
+          <w:sz w:val="22"/>
+          <w:szCs w:val="22"/>
+          <w:lang w:val="en-US"/>
+        </w:rPr>
+        <w:t xml:space="preserve">unknown but critical attributes of species, </w:t>
+      </w:r>
+      <w:r>
+        <w:rPr>
+          <w:rFonts w:ascii="Helvetica" w:hAnsi="Helvetica" w:cs="Helvetica"/>
+          <w:b/>
+          <w:sz w:val="22"/>
+          <w:szCs w:val="22"/>
+          <w:lang w:val="en-US"/>
+        </w:rPr>
+        <w:t xml:space="preserve">sites, and </w:t>
+      </w:r>
+      <w:r>
+        <w:rPr>
+          <w:rFonts w:ascii="Helvetica" w:hAnsi="Helvetica" w:cs="Helvetica"/>
+          <w:b/>
+          <w:sz w:val="22"/>
+          <w:szCs w:val="22"/>
+          <w:lang w:val="en-US"/>
+        </w:rPr>
+        <w:t xml:space="preserve">ecosystems that control the shape, strength and uncertainty surrounding the Cushing curve. But progress towards such an approach requires the ability to combine knowledge from across diverse systems into one complex but well-defined curve. As we have outlined above, most current data in the field makes it hard or impossible to compare across systems. </w:t>
       </w:r>
       <w:commentRangeStart w:id="50"/>
       <w:r>
@@ -15576,7 +15578,17 @@
           <w:szCs w:val="22"/>
           <w:lang w:val="en-US"/>
         </w:rPr>
-        <w:t xml:space="preserve">one model </w:t>
+        <w:t xml:space="preserve">Given intrinsic differences between aquatic and terrestrial systems, progress may be accelerated if these systems are considered separately before being combined. </w:t>
+      </w:r>
+      <w:r>
+        <w:rPr>
+          <w:rFonts w:ascii="Helvetica" w:hAnsi="Helvetica" w:cs="Helvetica"/>
+          <w:b/>
+          <w:sz w:val="22"/>
+          <w:szCs w:val="22"/>
+          <w:lang w:val="en-US"/>
+        </w:rPr>
+        <w:t>Nevertheless</w:t>
       </w:r>
       <w:commentRangeEnd w:id="50"/>
       <w:r>
@@ -15584,105 +15596,6 @@
           <w:rStyle w:val="CommentReference"/>
         </w:rPr>
         <w:commentReference w:id="50"/>
-      </w:r>
-      <w:r>
-        <w:rPr>
-          <w:rFonts w:ascii="Helvetica" w:hAnsi="Helvetica" w:cs="Helvetica"/>
-          <w:b/>
-          <w:sz w:val="22"/>
-          <w:szCs w:val="22"/>
-          <w:lang w:val="en-US"/>
-        </w:rPr>
-        <w:t xml:space="preserve">based on </w:t>
-      </w:r>
-      <w:r>
-        <w:rPr>
-          <w:rFonts w:ascii="Helvetica" w:hAnsi="Helvetica" w:cs="Helvetica"/>
-          <w:b/>
-          <w:sz w:val="22"/>
-          <w:szCs w:val="22"/>
-          <w:lang w:val="en-US"/>
-        </w:rPr>
-        <w:t xml:space="preserve">our mechanistic understanding. </w:t>
-      </w:r>
-      <w:r>
-        <w:rPr>
-          <w:rFonts w:ascii="Helvetica" w:hAnsi="Helvetica" w:cs="Helvetica"/>
-          <w:b/>
-          <w:sz w:val="22"/>
-          <w:szCs w:val="22"/>
-          <w:lang w:val="en-US"/>
-        </w:rPr>
-        <w:t>Such a model would allow r</w:t>
-      </w:r>
-      <w:r>
-        <w:rPr>
-          <w:rFonts w:ascii="Helvetica" w:hAnsi="Helvetica" w:cs="Helvetica"/>
-          <w:b/>
-          <w:sz w:val="22"/>
-          <w:szCs w:val="22"/>
-          <w:lang w:val="en-US"/>
-        </w:rPr>
-        <w:t xml:space="preserve">esearchers to measure currently </w:t>
-      </w:r>
-      <w:r>
-        <w:rPr>
-          <w:rFonts w:ascii="Helvetica" w:hAnsi="Helvetica" w:cs="Helvetica"/>
-          <w:b/>
-          <w:sz w:val="22"/>
-          <w:szCs w:val="22"/>
-          <w:lang w:val="en-US"/>
-        </w:rPr>
-        <w:t xml:space="preserve">unknown but critical attributes of species, </w:t>
-      </w:r>
-      <w:r>
-        <w:rPr>
-          <w:rFonts w:ascii="Helvetica" w:hAnsi="Helvetica" w:cs="Helvetica"/>
-          <w:b/>
-          <w:sz w:val="22"/>
-          <w:szCs w:val="22"/>
-          <w:lang w:val="en-US"/>
-        </w:rPr>
-        <w:t xml:space="preserve">sites, and </w:t>
-      </w:r>
-      <w:r>
-        <w:rPr>
-          <w:rFonts w:ascii="Helvetica" w:hAnsi="Helvetica" w:cs="Helvetica"/>
-          <w:b/>
-          <w:sz w:val="22"/>
-          <w:szCs w:val="22"/>
-          <w:lang w:val="en-US"/>
-        </w:rPr>
-        <w:lastRenderedPageBreak/>
-        <w:t xml:space="preserve">ecosystems that control the shape, strength and uncertainty surrounding the Cushing curve. But progress towards such an approach requires the ability to combine knowledge from across diverse systems into one complex but well-defined curve. As we have outlined above, most current data in the field makes it hard or impossible to compare across systems. </w:t>
-      </w:r>
-      <w:commentRangeStart w:id="51"/>
-      <w:r>
-        <w:rPr>
-          <w:rFonts w:ascii="Helvetica" w:hAnsi="Helvetica" w:cs="Helvetica"/>
-          <w:b/>
-          <w:sz w:val="22"/>
-          <w:szCs w:val="22"/>
-          <w:lang w:val="en-US"/>
-        </w:rPr>
-        <w:t xml:space="preserve">Given intrinsic differences between aquatic and terrestrial systems, progress may be accelerated if these systems are considered separately before being combined. </w:t>
-      </w:r>
-      <w:r>
-        <w:rPr>
-          <w:rFonts w:ascii="Helvetica" w:hAnsi="Helvetica" w:cs="Helvetica"/>
-          <w:b/>
-          <w:sz w:val="22"/>
-          <w:szCs w:val="22"/>
-          <w:lang w:val="en-US"/>
-        </w:rPr>
-        <w:t>Nevertheless</w:t>
-      </w:r>
-      <w:commentRangeEnd w:id="51"/>
-      <w:r>
-        <w:rPr>
-          <w:rStyle w:val="CommentReference"/>
-        </w:rPr>
-        <w:commentReference w:id="51"/>
       </w:r>
       <w:r>
         <w:rPr>
@@ -16145,7 +16058,6 @@
           <w:szCs w:val="22"/>
           <w:lang w:val="en-US"/>
         </w:rPr>
-        <w:lastRenderedPageBreak/>
         <w:t>Box 1.</w:t>
       </w:r>
       <w:r>
@@ -16171,272 +16083,444 @@
     </w:p>
     <w:p>
       <w:pPr>
-        <w:pStyle w:val="CommentText"/>
-        <w:spacing w:line="480" w:lineRule="auto"/>
-        <w:rPr>
-          <w:rFonts w:ascii="Helvetica" w:hAnsi="Helvetica"/>
-          <w:sz w:val="22"/>
-          <w:szCs w:val="22"/>
-        </w:rPr>
-      </w:pPr>
-      <w:r>
-        <w:rPr>
-          <w:rFonts w:ascii="Helvetica" w:hAnsi="Helvetica"/>
+        <w:widowControl w:val="0"/>
+        <w:autoSpaceDE w:val="0"/>
+        <w:autoSpaceDN w:val="0"/>
+        <w:adjustRightInd w:val="0"/>
+        <w:rPr>
+          <w:rFonts w:ascii="Helvetica" w:hAnsi="Helvetica" w:cs="Helvetica"/>
           <w:b/>
-          <w:sz w:val="22"/>
-          <w:szCs w:val="22"/>
-        </w:rPr>
-        <w:t>Phenological m</w:t>
-      </w:r>
-      <w:r>
-        <w:rPr>
-          <w:rFonts w:ascii="Helvetica" w:hAnsi="Helvetica"/>
+          <w:bCs/>
+          <w:sz w:val="22"/>
+          <w:szCs w:val="22"/>
+          <w:lang w:val="en-US"/>
+        </w:rPr>
+      </w:pPr>
+      <w:r>
+        <w:rPr>
+          <w:rFonts w:ascii="Helvetica" w:hAnsi="Helvetica" w:cs="Helvetica"/>
           <w:b/>
-          <w:sz w:val="22"/>
-          <w:szCs w:val="22"/>
-        </w:rPr>
-        <w:t>ismatch</w:t>
-      </w:r>
-      <w:r>
-        <w:rPr>
-          <w:rFonts w:ascii="Helvetica" w:hAnsi="Helvetica"/>
-          <w:sz w:val="22"/>
-          <w:szCs w:val="22"/>
-        </w:rPr>
-        <w:t>- between interacting species, not with abiotic environment or intraspecifc, incorporates fitness</w:t>
+          <w:bCs/>
+          <w:sz w:val="22"/>
+          <w:szCs w:val="22"/>
+          <w:lang w:val="en-US"/>
+        </w:rPr>
+        <w:t xml:space="preserve">Phenological synchrony- </w:t>
+      </w:r>
+      <w:r>
+        <w:rPr>
+          <w:rFonts w:ascii="Helvetica" w:hAnsi="Helvetica" w:cs="Helvetica"/>
+          <w:sz w:val="22"/>
+          <w:szCs w:val="22"/>
+          <w:lang w:val="en-US"/>
+        </w:rPr>
+        <w:t>changes in the relative timing of key life history activities among pair-wise interacting species. Importantly, this term does not incorporate fitness consequences for either species.</w:t>
       </w:r>
     </w:p>
     <w:p>
       <w:pPr>
-        <w:pStyle w:val="CommentText"/>
-        <w:spacing w:line="480" w:lineRule="auto"/>
-        <w:rPr>
-          <w:rFonts w:ascii="Helvetica" w:hAnsi="Helvetica"/>
+        <w:widowControl w:val="0"/>
+        <w:autoSpaceDE w:val="0"/>
+        <w:autoSpaceDN w:val="0"/>
+        <w:adjustRightInd w:val="0"/>
+        <w:rPr>
+          <w:rFonts w:ascii="Helvetica" w:hAnsi="Helvetica" w:cs="Helvetica"/>
           <w:b/>
-          <w:sz w:val="22"/>
-          <w:szCs w:val="22"/>
-        </w:rPr>
-      </w:pPr>
-      <w:r>
-        <w:rPr>
-          <w:rFonts w:ascii="Helvetica" w:hAnsi="Helvetica"/>
-          <w:b/>
-          <w:sz w:val="22"/>
-          <w:szCs w:val="22"/>
-        </w:rPr>
-        <w:t>Phenological s</w:t>
-      </w:r>
-      <w:r>
-        <w:rPr>
-          <w:rFonts w:ascii="Helvetica" w:hAnsi="Helvetica"/>
-          <w:b/>
-          <w:sz w:val="22"/>
-          <w:szCs w:val="22"/>
-        </w:rPr>
-        <w:t xml:space="preserve">ynchrony- </w:t>
-      </w:r>
-      <w:r>
-        <w:rPr>
-          <w:rFonts w:ascii="Helvetica" w:hAnsi="Helvetica"/>
-          <w:sz w:val="22"/>
-          <w:szCs w:val="22"/>
-        </w:rPr>
-        <w:t>does not incorporate fitness</w:t>
-      </w:r>
+          <w:bCs/>
+          <w:sz w:val="22"/>
+          <w:szCs w:val="22"/>
+          <w:lang w:val="en-US"/>
+        </w:rPr>
+      </w:pPr>
     </w:p>
     <w:p>
       <w:pPr>
-        <w:pStyle w:val="CommentText"/>
-        <w:spacing w:line="480" w:lineRule="auto"/>
-        <w:rPr>
-          <w:rFonts w:ascii="Helvetica" w:hAnsi="Helvetica"/>
+        <w:widowControl w:val="0"/>
+        <w:autoSpaceDE w:val="0"/>
+        <w:autoSpaceDN w:val="0"/>
+        <w:adjustRightInd w:val="0"/>
+        <w:rPr>
+          <w:rFonts w:ascii="Helvetica" w:hAnsi="Helvetica" w:cs="Helvetica"/>
+          <w:sz w:val="22"/>
+          <w:szCs w:val="22"/>
+          <w:lang w:val="en-US"/>
+        </w:rPr>
+      </w:pPr>
+      <w:r>
+        <w:rPr>
+          <w:rFonts w:ascii="Helvetica" w:hAnsi="Helvetica" w:cs="Helvetica"/>
           <w:b/>
-          <w:sz w:val="22"/>
-          <w:szCs w:val="22"/>
-        </w:rPr>
-      </w:pPr>
+          <w:bCs/>
+          <w:sz w:val="22"/>
+          <w:szCs w:val="22"/>
+          <w:lang w:val="en-US"/>
+        </w:rPr>
+        <w:t>Phenological mismatch</w:t>
+      </w:r>
+      <w:r>
+        <w:rPr>
+          <w:rFonts w:ascii="Helvetica" w:hAnsi="Helvetica" w:cs="Helvetica"/>
+          <w:sz w:val="22"/>
+          <w:szCs w:val="22"/>
+          <w:lang w:val="en-US"/>
+        </w:rPr>
+        <w:t>- decreases in consumer fitness associated with changes in the relative timing of key life history activities among interacting species. Importantly, this mismatch occurs between interacting species and not with the abiotic environment or due intraspecific processes.</w:t>
+      </w:r>
     </w:p>
     <w:p>
       <w:pPr>
-        <w:pStyle w:val="CommentText"/>
-        <w:spacing w:line="480" w:lineRule="auto"/>
-        <w:rPr>
-          <w:rFonts w:ascii="Helvetica" w:hAnsi="Helvetica"/>
-          <w:sz w:val="22"/>
-          <w:szCs w:val="22"/>
-        </w:rPr>
-      </w:pPr>
-      <w:r>
-        <w:rPr>
-          <w:rFonts w:ascii="Helvetica" w:hAnsi="Helvetica"/>
+        <w:widowControl w:val="0"/>
+        <w:autoSpaceDE w:val="0"/>
+        <w:autoSpaceDN w:val="0"/>
+        <w:adjustRightInd w:val="0"/>
+        <w:rPr>
+          <w:rFonts w:ascii="Helvetica" w:hAnsi="Helvetica" w:cs="Helvetica"/>
           <w:b/>
-          <w:sz w:val="22"/>
-          <w:szCs w:val="22"/>
-        </w:rPr>
-        <w:t>Asynchrony</w:t>
-      </w:r>
-      <w:r>
-        <w:rPr>
-          <w:rFonts w:ascii="Helvetica" w:hAnsi="Helvetica"/>
-          <w:sz w:val="22"/>
-          <w:szCs w:val="22"/>
-        </w:rPr>
-        <w:t xml:space="preserve"> (singer and parmesan)</w:t>
-      </w:r>
+          <w:bCs/>
+          <w:sz w:val="22"/>
+          <w:szCs w:val="22"/>
+          <w:lang w:val="en-US"/>
+        </w:rPr>
+      </w:pPr>
     </w:p>
     <w:p>
       <w:pPr>
-        <w:spacing w:line="480" w:lineRule="auto"/>
-        <w:rPr>
-          <w:rFonts w:ascii="Helvetica" w:hAnsi="Helvetica"/>
+        <w:widowControl w:val="0"/>
+        <w:autoSpaceDE w:val="0"/>
+        <w:autoSpaceDN w:val="0"/>
+        <w:adjustRightInd w:val="0"/>
+        <w:rPr>
+          <w:rFonts w:ascii="Helvetica" w:hAnsi="Helvetica" w:cs="Helvetica"/>
+          <w:sz w:val="22"/>
+          <w:szCs w:val="22"/>
+          <w:lang w:val="en-US"/>
+        </w:rPr>
+      </w:pPr>
+      <w:r>
+        <w:rPr>
+          <w:rFonts w:ascii="Helvetica" w:hAnsi="Helvetica" w:cs="Helvetica"/>
           <w:b/>
-          <w:sz w:val="22"/>
-          <w:szCs w:val="22"/>
-        </w:rPr>
-      </w:pPr>
+          <w:bCs/>
+          <w:sz w:val="22"/>
+          <w:szCs w:val="22"/>
+          <w:lang w:val="en-US"/>
+        </w:rPr>
+        <w:t xml:space="preserve">Baseline- </w:t>
+      </w:r>
+      <w:r>
+        <w:rPr>
+          <w:rFonts w:ascii="Helvetica" w:hAnsi="Helvetica" w:cs="Helvetica"/>
+          <w:sz w:val="22"/>
+          <w:szCs w:val="22"/>
+          <w:lang w:val="en-US"/>
+        </w:rPr>
+        <w:t xml:space="preserve"> a representative or benchmark time series of reference conditions that fully describe the species interaction. A baseline incorporates the historical range of variability in the relative timing of the interaction.</w:t>
+      </w:r>
     </w:p>
     <w:p>
       <w:pPr>
-        <w:spacing w:line="480" w:lineRule="auto"/>
-        <w:rPr>
-          <w:rFonts w:ascii="Helvetica" w:eastAsia="Times New Roman" w:hAnsi="Helvetica" w:cs="Times New Roman"/>
-          <w:sz w:val="22"/>
-          <w:szCs w:val="22"/>
-        </w:rPr>
-      </w:pPr>
-      <w:r>
-        <w:rPr>
-          <w:rFonts w:ascii="Helvetica" w:hAnsi="Helvetica"/>
+        <w:widowControl w:val="0"/>
+        <w:autoSpaceDE w:val="0"/>
+        <w:autoSpaceDN w:val="0"/>
+        <w:adjustRightInd w:val="0"/>
+        <w:rPr>
+          <w:rFonts w:ascii="Helvetica" w:hAnsi="Helvetica" w:cs="Helvetica"/>
           <w:b/>
-          <w:sz w:val="22"/>
-          <w:szCs w:val="22"/>
-        </w:rPr>
-        <w:t xml:space="preserve">Baseline-  </w:t>
-      </w:r>
-      <w:r>
-        <w:rPr>
-          <w:rFonts w:ascii="Helvetica" w:hAnsi="Helvetica"/>
-          <w:sz w:val="22"/>
-          <w:szCs w:val="22"/>
-        </w:rPr>
-        <w:t xml:space="preserve">a reference or benchmark to represent the conditions that fully describe functional ecosystems, Historical range of variability= </w:t>
-      </w:r>
-      <w:r>
-        <w:rPr>
-          <w:rFonts w:ascii="Helvetica" w:eastAsia="Times New Roman" w:hAnsi="Helvetica" w:cs="Arial"/>
-          <w:sz w:val="22"/>
-          <w:szCs w:val="22"/>
-        </w:rPr>
-        <w:t>broad historical envelope of possible ecosystem conditions, such as burned area, vegetation cover type area, or patch size distribution, provides a representative time series of reference conditions; Keane et al. 2009 Forest Ecology and Management; Landres et al. 1999 Ecological Applications</w:t>
-      </w:r>
+          <w:bCs/>
+          <w:sz w:val="22"/>
+          <w:szCs w:val="22"/>
+          <w:lang w:val="en-US"/>
+        </w:rPr>
+      </w:pPr>
     </w:p>
     <w:p>
       <w:pPr>
-        <w:pStyle w:val="CommentText"/>
-        <w:spacing w:line="480" w:lineRule="auto"/>
-        <w:rPr>
-          <w:rFonts w:ascii="Helvetica" w:hAnsi="Helvetica"/>
+        <w:widowControl w:val="0"/>
+        <w:autoSpaceDE w:val="0"/>
+        <w:autoSpaceDN w:val="0"/>
+        <w:adjustRightInd w:val="0"/>
+        <w:rPr>
+          <w:rFonts w:ascii="Helvetica" w:hAnsi="Helvetica" w:cs="Helvetica"/>
           <w:b/>
-          <w:sz w:val="22"/>
-          <w:szCs w:val="22"/>
-        </w:rPr>
-      </w:pPr>
-      <w:r>
-        <w:rPr>
-          <w:rFonts w:ascii="Helvetica" w:hAnsi="Helvetica"/>
+          <w:bCs/>
+          <w:sz w:val="22"/>
+          <w:szCs w:val="22"/>
+          <w:lang w:val="en-US"/>
+        </w:rPr>
+      </w:pPr>
+      <w:r>
+        <w:rPr>
+          <w:rFonts w:ascii="Helvetica" w:hAnsi="Helvetica" w:cs="Helvetica"/>
           <w:b/>
-          <w:sz w:val="22"/>
-          <w:szCs w:val="22"/>
-        </w:rPr>
-        <w:t>S</w:t>
-      </w:r>
-      <w:r>
-        <w:rPr>
-          <w:rFonts w:ascii="Helvetica" w:hAnsi="Helvetica"/>
+          <w:bCs/>
+          <w:sz w:val="22"/>
+          <w:szCs w:val="22"/>
+          <w:lang w:val="en-US"/>
+        </w:rPr>
+        <w:t>Asynchrony</w:t>
+      </w:r>
+      <w:r>
+        <w:rPr>
+          <w:rFonts w:ascii="Helvetica" w:hAnsi="Helvetica" w:cs="Helvetica"/>
+          <w:sz w:val="22"/>
+          <w:szCs w:val="22"/>
+          <w:lang w:val="en-US"/>
+        </w:rPr>
+        <w:t xml:space="preserve"> </w:t>
+      </w:r>
+      <w:r>
+        <w:rPr>
+          <w:rFonts w:ascii="Helvetica" w:hAnsi="Helvetica" w:cs="Helvetica"/>
           <w:b/>
-          <w:sz w:val="22"/>
-          <w:szCs w:val="22"/>
-        </w:rPr>
-        <w:t>tationarity</w:t>
+          <w:bCs/>
+          <w:sz w:val="22"/>
+          <w:szCs w:val="22"/>
+          <w:lang w:val="en-US"/>
+        </w:rPr>
+        <w:t xml:space="preserve">baseline- </w:t>
+      </w:r>
+      <w:r>
+        <w:rPr>
+          <w:rFonts w:ascii="Helvetica" w:hAnsi="Helvetica" w:cs="Helvetica"/>
+          <w:sz w:val="22"/>
+          <w:szCs w:val="22"/>
+          <w:lang w:val="en-US"/>
+        </w:rPr>
+        <w:t xml:space="preserve">a hypothesis put forward by Singer and parmesan (2010) that postulates that in some contexts the pre-climate change baseline is one where there is no phenological match (i.e. when the most energetically demanding phase of the consumer is lined up with peak resource availability). </w:t>
       </w:r>
     </w:p>
     <w:p>
       <w:pPr>
-        <w:pStyle w:val="CommentText"/>
-        <w:spacing w:line="480" w:lineRule="auto"/>
-        <w:rPr>
-          <w:rFonts w:ascii="Helvetica" w:hAnsi="Helvetica"/>
+        <w:widowControl w:val="0"/>
+        <w:autoSpaceDE w:val="0"/>
+        <w:autoSpaceDN w:val="0"/>
+        <w:adjustRightInd w:val="0"/>
+        <w:rPr>
+          <w:rFonts w:ascii="Helvetica" w:hAnsi="Helvetica" w:cs="Helvetica"/>
           <w:b/>
-          <w:sz w:val="22"/>
-          <w:szCs w:val="22"/>
+          <w:bCs/>
+          <w:sz w:val="22"/>
+          <w:szCs w:val="22"/>
+          <w:lang w:val="en-US"/>
         </w:rPr>
       </w:pPr>
     </w:p>
     <w:p>
       <w:pPr>
-        <w:pStyle w:val="CommentText"/>
-        <w:spacing w:line="480" w:lineRule="auto"/>
-        <w:rPr>
-          <w:rFonts w:ascii="Helvetica" w:hAnsi="Helvetica"/>
-          <w:sz w:val="22"/>
-          <w:szCs w:val="22"/>
-        </w:rPr>
-      </w:pPr>
-      <w:r>
-        <w:rPr>
-          <w:rFonts w:ascii="Helvetica" w:hAnsi="Helvetica"/>
+        <w:widowControl w:val="0"/>
+        <w:autoSpaceDE w:val="0"/>
+        <w:autoSpaceDN w:val="0"/>
+        <w:adjustRightInd w:val="0"/>
+        <w:rPr>
+          <w:rFonts w:ascii="Helvetica" w:hAnsi="Helvetica" w:cs="Helvetica"/>
           <w:b/>
-          <w:sz w:val="22"/>
-          <w:szCs w:val="22"/>
-        </w:rPr>
-        <w:t>M</w:t>
-      </w:r>
-      <w:r>
-        <w:rPr>
-          <w:rFonts w:ascii="Helvetica" w:hAnsi="Helvetica"/>
+          <w:bCs/>
+          <w:sz w:val="22"/>
+          <w:szCs w:val="22"/>
+          <w:lang w:val="en-US"/>
+        </w:rPr>
+      </w:pPr>
+      <w:r>
+        <w:rPr>
+          <w:rFonts w:ascii="Helvetica" w:hAnsi="Helvetica" w:cs="Helvetica"/>
           <w:b/>
-          <w:sz w:val="22"/>
-          <w:szCs w:val="22"/>
-        </w:rPr>
-        <w:t>echanism</w:t>
-      </w:r>
-      <w:r>
-        <w:rPr>
-          <w:rFonts w:ascii="Helvetica" w:hAnsi="Helvetica"/>
-          <w:sz w:val="22"/>
-          <w:szCs w:val="22"/>
-        </w:rPr>
-        <w:t xml:space="preserve"> (ecological pathways to produce the curve)</w:t>
+          <w:bCs/>
+          <w:sz w:val="22"/>
+          <w:szCs w:val="22"/>
+          <w:lang w:val="en-US"/>
+        </w:rPr>
+        <w:t xml:space="preserve">Stationarity- </w:t>
+      </w:r>
+      <w:r>
+        <w:rPr>
+          <w:rFonts w:ascii="Helvetica" w:hAnsi="Helvetica" w:cs="Helvetica"/>
+          <w:sz w:val="22"/>
+          <w:szCs w:val="22"/>
+          <w:lang w:val="en-US"/>
+        </w:rPr>
+        <w:t>any stochastic process with a constant underlying probability distribution</w:t>
       </w:r>
     </w:p>
     <w:p>
       <w:pPr>
-        <w:pStyle w:val="CommentText"/>
-        <w:spacing w:line="480" w:lineRule="auto"/>
-        <w:rPr>
-          <w:rFonts w:ascii="Helvetica" w:hAnsi="Helvetica"/>
+        <w:widowControl w:val="0"/>
+        <w:autoSpaceDE w:val="0"/>
+        <w:autoSpaceDN w:val="0"/>
+        <w:adjustRightInd w:val="0"/>
+        <w:rPr>
+          <w:rFonts w:ascii="Helvetica" w:hAnsi="Helvetica" w:cs="Helvetica"/>
           <w:b/>
-          <w:sz w:val="22"/>
-          <w:szCs w:val="22"/>
-        </w:rPr>
-      </w:pPr>
-      <w:r>
-        <w:rPr>
-          <w:rFonts w:ascii="Helvetica" w:hAnsi="Helvetica"/>
+          <w:bCs/>
+          <w:sz w:val="22"/>
+          <w:szCs w:val="22"/>
+          <w:lang w:val="en-US"/>
+        </w:rPr>
+      </w:pPr>
+    </w:p>
+    <w:p>
+      <w:pPr>
+        <w:widowControl w:val="0"/>
+        <w:autoSpaceDE w:val="0"/>
+        <w:autoSpaceDN w:val="0"/>
+        <w:adjustRightInd w:val="0"/>
+        <w:rPr>
+          <w:rFonts w:ascii="Helvetica" w:hAnsi="Helvetica" w:cs="Helvetica"/>
+          <w:sz w:val="22"/>
+          <w:szCs w:val="22"/>
+          <w:lang w:val="en-US"/>
+        </w:rPr>
+      </w:pPr>
+      <w:r>
+        <w:rPr>
+          <w:rFonts w:ascii="Helvetica" w:hAnsi="Helvetica" w:cs="Helvetica"/>
           <w:b/>
-          <w:sz w:val="22"/>
-          <w:szCs w:val="22"/>
-        </w:rPr>
-        <w:t>L</w:t>
-      </w:r>
-      <w:r>
-        <w:rPr>
-          <w:rFonts w:ascii="Helvetica" w:hAnsi="Helvetica"/>
+          <w:bCs/>
+          <w:sz w:val="22"/>
+          <w:szCs w:val="22"/>
+          <w:lang w:val="en-US"/>
+        </w:rPr>
+        <w:t>Mechanism-</w:t>
+      </w:r>
+      <w:r>
+        <w:rPr>
+          <w:rFonts w:ascii="Helvetica" w:hAnsi="Helvetica" w:cs="Helvetica"/>
+          <w:sz w:val="22"/>
+          <w:szCs w:val="22"/>
+          <w:lang w:val="en-US"/>
+        </w:rPr>
+        <w:t xml:space="preserve"> causal ecological process or pathway that produces the Cushing curve</w:t>
+      </w:r>
+    </w:p>
+    <w:p>
+      <w:pPr>
+        <w:widowControl w:val="0"/>
+        <w:autoSpaceDE w:val="0"/>
+        <w:autoSpaceDN w:val="0"/>
+        <w:adjustRightInd w:val="0"/>
+        <w:rPr>
+          <w:rFonts w:ascii="Helvetica" w:hAnsi="Helvetica" w:cs="Helvetica"/>
           <w:b/>
-          <w:sz w:val="22"/>
-          <w:szCs w:val="22"/>
-        </w:rPr>
-        <w:t>ife-history theory</w:t>
+          <w:bCs/>
+          <w:sz w:val="22"/>
+          <w:szCs w:val="22"/>
+          <w:lang w:val="en-US"/>
+        </w:rPr>
+      </w:pPr>
+    </w:p>
+    <w:p>
+      <w:pPr>
+        <w:widowControl w:val="0"/>
+        <w:autoSpaceDE w:val="0"/>
+        <w:autoSpaceDN w:val="0"/>
+        <w:adjustRightInd w:val="0"/>
+        <w:rPr>
+          <w:rFonts w:ascii="Helvetica" w:hAnsi="Helvetica" w:cs="Helvetica"/>
+          <w:b/>
+          <w:bCs/>
+          <w:sz w:val="22"/>
+          <w:szCs w:val="22"/>
+          <w:lang w:val="en-US"/>
+        </w:rPr>
+      </w:pPr>
+      <w:r>
+        <w:rPr>
+          <w:rFonts w:ascii="Helvetica" w:hAnsi="Helvetica" w:cs="Helvetica"/>
+          <w:b/>
+          <w:bCs/>
+          <w:sz w:val="22"/>
+          <w:szCs w:val="22"/>
+          <w:lang w:val="en-US"/>
+        </w:rPr>
+        <w:t xml:space="preserve">Life-history theory- </w:t>
+      </w:r>
+      <w:r>
+        <w:rPr>
+          <w:rFonts w:ascii="Helvetica" w:hAnsi="Helvetica" w:cs="Helvetica"/>
+          <w:sz w:val="22"/>
+          <w:szCs w:val="22"/>
+          <w:lang w:val="en-US"/>
+        </w:rPr>
+        <w:t xml:space="preserve">the study of the causes and consequences of the diversity of life history strategies based on evolutionary theory. </w:t>
+      </w:r>
+    </w:p>
+    <w:p>
+      <w:pPr>
+        <w:widowControl w:val="0"/>
+        <w:tabs>
+          <w:tab w:val="left" w:pos="566"/>
+          <w:tab w:val="left" w:pos="1133"/>
+          <w:tab w:val="left" w:pos="1700"/>
+          <w:tab w:val="left" w:pos="2267"/>
+          <w:tab w:val="left" w:pos="2834"/>
+          <w:tab w:val="left" w:pos="3401"/>
+          <w:tab w:val="left" w:pos="3968"/>
+          <w:tab w:val="left" w:pos="4535"/>
+          <w:tab w:val="left" w:pos="5102"/>
+          <w:tab w:val="left" w:pos="5669"/>
+          <w:tab w:val="left" w:pos="6236"/>
+          <w:tab w:val="left" w:pos="6803"/>
+        </w:tabs>
+        <w:autoSpaceDE w:val="0"/>
+        <w:autoSpaceDN w:val="0"/>
+        <w:adjustRightInd w:val="0"/>
+        <w:rPr>
+          <w:rFonts w:ascii="Helvetica" w:hAnsi="Helvetica" w:cs="Helvetica"/>
+          <w:b/>
+          <w:bCs/>
+          <w:sz w:val="22"/>
+          <w:szCs w:val="22"/>
+          <w:lang w:val="en-US"/>
+        </w:rPr>
+      </w:pPr>
+    </w:p>
+    <w:p>
+      <w:pPr>
+        <w:widowControl w:val="0"/>
+        <w:tabs>
+          <w:tab w:val="left" w:pos="566"/>
+          <w:tab w:val="left" w:pos="1133"/>
+          <w:tab w:val="left" w:pos="1700"/>
+          <w:tab w:val="left" w:pos="2267"/>
+          <w:tab w:val="left" w:pos="2834"/>
+          <w:tab w:val="left" w:pos="3401"/>
+          <w:tab w:val="left" w:pos="3968"/>
+          <w:tab w:val="left" w:pos="4535"/>
+          <w:tab w:val="left" w:pos="5102"/>
+          <w:tab w:val="left" w:pos="5669"/>
+          <w:tab w:val="left" w:pos="6236"/>
+          <w:tab w:val="left" w:pos="6803"/>
+        </w:tabs>
+        <w:autoSpaceDE w:val="0"/>
+        <w:autoSpaceDN w:val="0"/>
+        <w:adjustRightInd w:val="0"/>
+        <w:rPr>
+          <w:rFonts w:ascii="Helvetica" w:hAnsi="Helvetica" w:cs="Helvetica"/>
+          <w:b/>
+          <w:bCs/>
+          <w:sz w:val="22"/>
+          <w:szCs w:val="22"/>
+          <w:lang w:val="en-US"/>
+        </w:rPr>
+      </w:pPr>
+      <w:r>
+        <w:rPr>
+          <w:rFonts w:ascii="Helvetica" w:hAnsi="Helvetica" w:cs="Helvetica"/>
+          <w:b/>
+          <w:bCs/>
+          <w:sz w:val="22"/>
+          <w:szCs w:val="22"/>
+          <w:lang w:val="en-US"/>
+        </w:rPr>
+        <w:t xml:space="preserve">Food web theory- </w:t>
+      </w:r>
+      <w:r>
+        <w:rPr>
+          <w:rFonts w:ascii="Helvetica" w:hAnsi="Helvetica" w:cs="Helvetica"/>
+          <w:sz w:val="22"/>
+          <w:szCs w:val="22"/>
+          <w:lang w:val="en-US"/>
+        </w:rPr>
+        <w:t>the study of the patterns, causes and consequences of food-web structure.</w:t>
       </w:r>
     </w:p>
     <w:p>
@@ -16462,30 +16546,11 @@
         <w:spacing w:line="480" w:lineRule="auto"/>
         <w:rPr>
           <w:rFonts w:ascii="Helvetica" w:hAnsi="Helvetica" w:cs="Helvetica"/>
-          <w:b/>
-          <w:sz w:val="22"/>
-          <w:szCs w:val="22"/>
-          <w:lang w:val="en-US"/>
-        </w:rPr>
-      </w:pPr>
-      <w:r>
-        <w:rPr>
-          <w:rFonts w:ascii="Helvetica" w:hAnsi="Helvetica"/>
-          <w:b/>
-          <w:sz w:val="22"/>
-          <w:szCs w:val="22"/>
-        </w:rPr>
-        <w:t>F</w:t>
-      </w:r>
-      <w:r>
-        <w:rPr>
-          <w:rFonts w:ascii="Helvetica" w:hAnsi="Helvetica"/>
-          <w:b/>
-          <w:sz w:val="22"/>
-          <w:szCs w:val="22"/>
-        </w:rPr>
-        <w:t>ood web theory</w:t>
-      </w:r>
+          <w:sz w:val="22"/>
+          <w:szCs w:val="22"/>
+          <w:lang w:val="en-US"/>
+        </w:rPr>
+      </w:pPr>
     </w:p>
     <w:p>
       <w:pPr>
@@ -16667,7 +16732,7 @@
           <w:szCs w:val="22"/>
         </w:rPr>
       </w:pPr>
-      <w:commentRangeStart w:id="52"/>
+      <w:commentRangeStart w:id="51"/>
       <w:r>
         <w:rPr>
           <w:rFonts w:ascii="Helvetica" w:hAnsi="Helvetica"/>
@@ -16675,7 +16740,6 @@
           <w:sz w:val="22"/>
           <w:szCs w:val="22"/>
         </w:rPr>
-        <w:lastRenderedPageBreak/>
         <w:t>Table</w:t>
       </w:r>
       <w:r>
@@ -16687,17 +16751,16 @@
         </w:rPr>
         <w:t>s</w:t>
       </w:r>
-      <w:commentRangeEnd w:id="52"/>
+      <w:commentRangeEnd w:id="51"/>
       <w:r>
         <w:rPr>
           <w:rStyle w:val="CommentReference"/>
         </w:rPr>
-        <w:commentReference w:id="52"/>
+        <w:commentReference w:id="51"/>
       </w:r>
     </w:p>
     <w:p>
       <w:pPr>
-        <w:spacing w:line="480" w:lineRule="auto"/>
         <w:rPr>
           <w:rFonts w:ascii="Helvetica" w:hAnsi="Helvetica"/>
           <w:i/>
@@ -17871,7 +17934,6 @@
           <w:szCs w:val="22"/>
           <w:lang w:val="en-US"/>
         </w:rPr>
-        <w:lastRenderedPageBreak/>
         <w:t xml:space="preserve">Table 2. </w:t>
       </w:r>
       <w:r>
@@ -19137,7 +19199,6 @@
           <w:sz w:val="22"/>
           <w:szCs w:val="22"/>
         </w:rPr>
-        <w:lastRenderedPageBreak/>
         <w:t>Figures</w:t>
       </w:r>
     </w:p>
@@ -19150,7 +19211,7 @@
           <w:szCs w:val="22"/>
         </w:rPr>
       </w:pPr>
-      <w:commentRangeStart w:id="53"/>
+      <w:commentRangeStart w:id="52"/>
       <w:r>
         <w:rPr>
           <w:rFonts w:ascii="Helvetica" w:hAnsi="Helvetica"/>
@@ -19223,7 +19284,7 @@
         </w:rPr>
         <w:t>.</w:t>
       </w:r>
-      <w:commentRangeEnd w:id="53"/>
+      <w:commentRangeEnd w:id="52"/>
       <w:r>
         <w:rPr>
           <w:rStyle w:val="CommentReference"/>
@@ -19231,7 +19292,7 @@
           <w:sz w:val="22"/>
           <w:szCs w:val="22"/>
         </w:rPr>
-        <w:commentReference w:id="53"/>
+        <w:commentReference w:id="52"/>
       </w:r>
     </w:p>
     <w:p>
@@ -19448,7 +19509,7 @@
         </w:rPr>
         <w:t>(</w:t>
       </w:r>
-      <w:commentRangeStart w:id="54"/>
+      <w:commentRangeStart w:id="53"/>
       <w:r>
         <w:rPr>
           <w:rFonts w:ascii="Helvetica" w:hAnsi="Helvetica" w:cs="Helvetica"/>
@@ -19693,7 +19754,7 @@
         </w:rPr>
         <w:t xml:space="preserve"> Scotland</w:t>
       </w:r>
-      <w:commentRangeEnd w:id="54"/>
+      <w:commentRangeEnd w:id="53"/>
       <w:r>
         <w:rPr>
           <w:rStyle w:val="CommentReference"/>
@@ -19701,7 +19762,7 @@
           <w:sz w:val="22"/>
           <w:szCs w:val="22"/>
         </w:rPr>
-        <w:commentReference w:id="54"/>
+        <w:commentReference w:id="53"/>
       </w:r>
       <w:r>
         <w:rPr>
@@ -19858,7 +19919,7 @@
         </w:rPr>
         <w:t xml:space="preserve">Raw data from the observational study was retrieved from VanAsch and Visser 2007 Figure 2. </w:t>
       </w:r>
-      <w:commentRangeStart w:id="55"/>
+      <w:commentRangeStart w:id="54"/>
       <w:r>
         <w:rPr>
           <w:rFonts w:ascii="Helvetica" w:hAnsi="Helvetica" w:cs="Helvetica"/>
@@ -19940,7 +20001,7 @@
         </w:rPr>
         <w:t>ve values indicate egg hatching occurred after bud opening</w:t>
       </w:r>
-      <w:commentRangeEnd w:id="55"/>
+      <w:commentRangeEnd w:id="54"/>
       <w:r>
         <w:rPr>
           <w:rStyle w:val="CommentReference"/>
@@ -19948,7 +20009,7 @@
           <w:sz w:val="22"/>
           <w:szCs w:val="22"/>
         </w:rPr>
-        <w:commentReference w:id="55"/>
+        <w:commentReference w:id="54"/>
       </w:r>
       <w:r>
         <w:rPr>
@@ -19988,7 +20049,6 @@
           <w:szCs w:val="22"/>
           <w:lang w:val="en-US"/>
         </w:rPr>
-        <w:lastRenderedPageBreak/>
         <w:t>Notes for HK on figure 3:</w:t>
       </w:r>
     </w:p>
@@ -20568,7 +20628,6 @@
           <w:szCs w:val="22"/>
           <w:lang w:val="en-US"/>
         </w:rPr>
-        <w:lastRenderedPageBreak/>
         <w:t xml:space="preserve">Check: </w:t>
       </w:r>
       <w:r>
@@ -20651,7 +20710,6 @@
           <w:sz w:val="22"/>
           <w:szCs w:val="22"/>
         </w:rPr>
-        <w:lastRenderedPageBreak/>
         <w:t>Figure 1.</w:t>
       </w:r>
     </w:p>
@@ -20748,7 +20806,6 @@
           <w:sz w:val="22"/>
           <w:szCs w:val="22"/>
         </w:rPr>
-        <w:lastRenderedPageBreak/>
         <w:t>Figure 2.</w:t>
       </w:r>
     </w:p>
@@ -20845,7 +20902,6 @@
           <w:sz w:val="22"/>
           <w:szCs w:val="22"/>
         </w:rPr>
-        <w:lastRenderedPageBreak/>
         <w:t>Figure 3.</w:t>
       </w:r>
     </w:p>
@@ -20964,7 +21020,6 @@
           <w:szCs w:val="22"/>
           <w:lang w:val="en-US"/>
         </w:rPr>
-        <w:lastRenderedPageBreak/>
         <w:t>Appendix</w:t>
       </w:r>
     </w:p>
@@ -21357,7 +21412,7 @@
       </w:r>
     </w:p>
   </w:comment>
-  <w:comment w:id="3" w:author="Heather Kharouba" w:date="2018-11-23T15:59:00Z" w:initials="HK">
+  <w:comment w:id="2" w:author="Heather Kharouba" w:date="2018-11-23T15:59:00Z" w:initials="HK">
     <w:p>
       <w:pPr>
         <w:pStyle w:val="CommentText"/>
@@ -21373,7 +21428,7 @@
       </w:r>
     </w:p>
   </w:comment>
-  <w:comment w:id="5" w:author="Elizabeth Wolkovich" w:date="2018-12-18T16:36:00Z" w:initials="EW">
+  <w:comment w:id="4" w:author="Elizabeth Wolkovich" w:date="2018-12-18T16:36:00Z" w:initials="EW">
     <w:p>
       <w:pPr>
         <w:pStyle w:val="CommentText"/>
@@ -21446,7 +21501,7 @@
       </w:r>
     </w:p>
   </w:comment>
-  <w:comment w:id="6" w:author="Heather Kharouba" w:date="2018-10-31T14:46:00Z" w:initials="HK">
+  <w:comment w:id="5" w:author="Heather Kharouba" w:date="2018-10-31T14:46:00Z" w:initials="HK">
     <w:p>
       <w:pPr>
         <w:pStyle w:val="CommentText"/>
@@ -21462,7 +21517,7 @@
       </w:r>
     </w:p>
   </w:comment>
-  <w:comment w:id="7" w:author="Heather Kharouba" w:date="2018-10-25T15:17:00Z" w:initials="HK">
+  <w:comment w:id="6" w:author="Heather Kharouba" w:date="2018-10-25T15:17:00Z" w:initials="HK">
     <w:p>
       <w:pPr>
         <w:pStyle w:val="CommentText"/>
@@ -21478,7 +21533,7 @@
       </w:r>
     </w:p>
   </w:comment>
-  <w:comment w:id="10" w:author="Elizabeth Wolkovich" w:date="2018-11-30T13:43:00Z" w:initials="EW">
+  <w:comment w:id="10" w:author="Heather Kharouba" w:date="2018-12-19T08:42:00Z" w:initials="HK">
     <w:p>
       <w:pPr>
         <w:pStyle w:val="CommentText"/>
@@ -21490,11 +21545,11 @@
         <w:annotationRef/>
       </w:r>
       <w:r>
-        <w:t xml:space="preserve">I’d cite Cleland 2007 or Menzel 2006 or Root PNAS attribution paper; then an animal one (pikas?) .. or add Chen et al. 2011 on range shifts or Loarie climate velocity – those both have animals. </w:t>
+        <w:t>Seems redundant</w:t>
       </w:r>
     </w:p>
   </w:comment>
-  <w:comment w:id="11" w:author="Elizabeth Wolkovich" w:date="2018-12-14T23:03:00Z" w:initials="EW">
+  <w:comment w:id="11" w:author="Elizabeth Wolkovich" w:date="2018-10-29T11:37:00Z" w:initials="EW">
     <w:p>
       <w:pPr>
         <w:pStyle w:val="CommentText"/>
@@ -21506,30 +21561,11 @@
         <w:annotationRef/>
       </w:r>
       <w:r>
-        <w:t>There must be more than this here?</w:t>
-      </w:r>
-    </w:p>
-    <w:p>
-      <w:pPr>
-        <w:pStyle w:val="CommentText"/>
-      </w:pPr>
-    </w:p>
-    <w:p>
-      <w:pPr>
-        <w:pStyle w:val="CommentText"/>
-      </w:pPr>
-      <w:r>
-        <w:rPr>
-          <w:b/>
-        </w:rPr>
-        <w:t>HK</w:t>
-      </w:r>
-      <w:r>
-        <w:t>- Yes, will add</w:t>
+        <w:t xml:space="preserve">Could cite the Shurin or Gruner meta-analysis papers here. </w:t>
       </w:r>
     </w:p>
   </w:comment>
-  <w:comment w:id="12" w:author="Heather Kharouba" w:date="2018-12-19T08:42:00Z" w:initials="HK">
+  <w:comment w:id="13" w:author="Heather Kharouba" w:date="2018-10-29T11:37:00Z" w:initials="HK">
     <w:p>
       <w:pPr>
         <w:pStyle w:val="CommentText"/>
@@ -21541,43 +21577,11 @@
         <w:annotationRef/>
       </w:r>
       <w:r>
-        <w:t>Seems redundant</w:t>
+        <w:t>Do you know of any studies? Same comment for citations in next sentence. The ones I’ve across so far in the lit review are about predicting the consumer’s peak (e.g. HMK049)</w:t>
       </w:r>
     </w:p>
   </w:comment>
-  <w:comment w:id="13" w:author="Elizabeth Wolkovich" w:date="2018-10-29T11:37:00Z" w:initials="EW">
-    <w:p>
-      <w:pPr>
-        <w:pStyle w:val="CommentText"/>
-      </w:pPr>
-      <w:r>
-        <w:rPr>
-          <w:rStyle w:val="CommentReference"/>
-        </w:rPr>
-        <w:annotationRef/>
-      </w:r>
-      <w:r>
-        <w:t xml:space="preserve">Could cite the Shurin or Gruner meta-analysis papers here. </w:t>
-      </w:r>
-    </w:p>
-  </w:comment>
-  <w:comment w:id="15" w:author="Heather Kharouba" w:date="2018-10-29T11:37:00Z" w:initials="HK">
-    <w:p>
-      <w:pPr>
-        <w:pStyle w:val="CommentText"/>
-      </w:pPr>
-      <w:r>
-        <w:rPr>
-          <w:rStyle w:val="CommentReference"/>
-        </w:rPr>
-        <w:annotationRef/>
-      </w:r>
-      <w:r>
-        <w:t>Do you know of any studies? Same comment for citations in next sentence. The ones I’ve across so far in the lit review are about predicting the consumer’s peak (e.g. HMK049)</w:t>
-      </w:r>
-    </w:p>
-  </w:comment>
-  <w:comment w:id="14" w:author="Elizabeth Wolkovich" w:date="2018-10-29T11:37:00Z" w:initials="EW">
+  <w:comment w:id="12" w:author="Elizabeth Wolkovich" w:date="2018-10-29T11:37:00Z" w:initials="EW">
     <w:p>
       <w:pPr>
         <w:widowControl w:val="0"/>
@@ -21614,7 +21618,7 @@
       </w:r>
     </w:p>
   </w:comment>
-  <w:comment w:id="17" w:author="Heather Kharouba" w:date="2018-12-19T08:52:00Z" w:initials="HK">
+  <w:comment w:id="15" w:author="Heather Kharouba" w:date="2018-12-19T08:52:00Z" w:initials="HK">
     <w:p>
       <w:pPr>
         <w:pStyle w:val="CommentText"/>
@@ -21630,7 +21634,7 @@
       </w:r>
     </w:p>
   </w:comment>
-  <w:comment w:id="18" w:author="Heather Kharouba" w:date="2018-12-19T08:58:00Z" w:initials="HK">
+  <w:comment w:id="16" w:author="Heather Kharouba" w:date="2018-12-19T08:58:00Z" w:initials="HK">
     <w:p>
       <w:pPr>
         <w:pStyle w:val="CommentText"/>
@@ -21646,7 +21650,7 @@
       </w:r>
     </w:p>
   </w:comment>
-  <w:comment w:id="19" w:author="Heather Kharouba" w:date="2018-12-18T16:09:00Z" w:initials="HK">
+  <w:comment w:id="17" w:author="Heather Kharouba" w:date="2018-12-18T16:09:00Z" w:initials="HK">
     <w:p>
       <w:pPr>
         <w:pStyle w:val="CommentText"/>
@@ -21719,7 +21723,23 @@
       </w:r>
     </w:p>
   </w:comment>
-  <w:comment w:id="20" w:author="Heather Kharouba" w:date="2018-12-14T19:15:00Z" w:initials="HK">
+  <w:comment w:id="18" w:author="Heather Kharouba" w:date="2018-12-20T13:41:00Z" w:initials="HK">
+    <w:p>
+      <w:pPr>
+        <w:pStyle w:val="CommentText"/>
+      </w:pPr>
+      <w:r>
+        <w:rPr>
+          <w:rStyle w:val="CommentReference"/>
+        </w:rPr>
+        <w:annotationRef/>
+      </w:r>
+      <w:r>
+        <w:t>Cite Betini et al. 2017 somewhere</w:t>
+      </w:r>
+    </w:p>
+  </w:comment>
+  <w:comment w:id="19" w:author="Heather Kharouba" w:date="2018-12-14T19:15:00Z" w:initials="HK">
     <w:p>
       <w:pPr>
         <w:pStyle w:val="CommentText"/>
@@ -21754,7 +21774,7 @@
       </w:r>
     </w:p>
   </w:comment>
-  <w:comment w:id="21" w:author="Elizabeth Wolkovich" w:date="2018-12-19T09:02:00Z" w:initials="EW">
+  <w:comment w:id="20" w:author="Elizabeth Wolkovich" w:date="2018-12-19T09:02:00Z" w:initials="EW">
     <w:p>
       <w:pPr>
         <w:pStyle w:val="CommentText"/>
@@ -21861,7 +21881,7 @@
       </w:r>
     </w:p>
   </w:comment>
-  <w:comment w:id="23" w:author="Heather Kharouba" w:date="2018-12-19T09:07:00Z" w:initials="HK">
+  <w:comment w:id="22" w:author="Heather Kharouba" w:date="2018-12-19T09:07:00Z" w:initials="HK">
     <w:p>
       <w:pPr>
         <w:pStyle w:val="CommentText"/>
@@ -21877,7 +21897,7 @@
       </w:r>
     </w:p>
   </w:comment>
-  <w:comment w:id="24" w:author="Heather Kharouba" w:date="2018-10-31T16:12:00Z" w:initials="HK">
+  <w:comment w:id="23" w:author="Heather Kharouba" w:date="2018-10-31T16:12:00Z" w:initials="HK">
     <w:p>
       <w:pPr>
         <w:pStyle w:val="CommentText"/>
@@ -21927,7 +21947,7 @@
       </w:r>
     </w:p>
   </w:comment>
-  <w:comment w:id="25" w:author="Heather Kharouba" w:date="2018-12-19T09:20:00Z" w:initials="HK">
+  <w:comment w:id="24" w:author="Heather Kharouba" w:date="2018-12-19T09:20:00Z" w:initials="HK">
     <w:p>
       <w:pPr>
         <w:pStyle w:val="CommentText"/>
@@ -21943,7 +21963,7 @@
       </w:r>
     </w:p>
   </w:comment>
-  <w:comment w:id="26" w:author="Heather Kharouba" w:date="2018-12-11T16:37:00Z" w:initials="HK">
+  <w:comment w:id="25" w:author="Heather Kharouba" w:date="2018-12-11T16:37:00Z" w:initials="HK">
     <w:p>
       <w:pPr>
         <w:pStyle w:val="CommentText"/>
@@ -21959,7 +21979,7 @@
       </w:r>
     </w:p>
   </w:comment>
-  <w:comment w:id="29" w:author="Heather Kharouba" w:date="2018-12-19T09:19:00Z" w:initials="HK">
+  <w:comment w:id="28" w:author="Heather Kharouba" w:date="2018-12-19T09:19:00Z" w:initials="HK">
     <w:p>
       <w:pPr>
         <w:pStyle w:val="CommentText"/>
@@ -21980,7 +22000,7 @@
       </w:pPr>
     </w:p>
   </w:comment>
-  <w:comment w:id="30" w:author="Heather Kharouba" w:date="2018-12-19T09:23:00Z" w:initials="HK">
+  <w:comment w:id="29" w:author="Heather Kharouba" w:date="2018-12-19T09:23:00Z" w:initials="HK">
     <w:p>
       <w:pPr>
         <w:pStyle w:val="CommentText"/>
@@ -21996,7 +22016,7 @@
       </w:r>
     </w:p>
   </w:comment>
-  <w:comment w:id="35" w:author="Elizabeth Wolkovich" w:date="2018-12-19T09:25:00Z" w:initials="EW">
+  <w:comment w:id="34" w:author="Elizabeth Wolkovich" w:date="2018-12-19T09:25:00Z" w:initials="EW">
     <w:p>
       <w:pPr>
         <w:pStyle w:val="CommentText"/>
@@ -22044,7 +22064,7 @@
       </w:r>
     </w:p>
   </w:comment>
-  <w:comment w:id="37" w:author="Elizabeth Wolkovich" w:date="2018-12-18T14:00:00Z" w:initials="EW">
+  <w:comment w:id="36" w:author="Elizabeth Wolkovich" w:date="2018-12-18T14:00:00Z" w:initials="EW">
     <w:p>
       <w:pPr>
         <w:pStyle w:val="CommentText"/>
@@ -22079,7 +22099,7 @@
       </w:r>
     </w:p>
   </w:comment>
-  <w:comment w:id="41" w:author="Elizabeth Wolkovich" w:date="2018-12-18T14:23:00Z" w:initials="EW">
+  <w:comment w:id="40" w:author="Elizabeth Wolkovich" w:date="2018-12-18T14:23:00Z" w:initials="EW">
     <w:p>
       <w:pPr>
         <w:pStyle w:val="CommentText"/>
@@ -22108,7 +22128,7 @@
       </w:r>
     </w:p>
   </w:comment>
-  <w:comment w:id="43" w:author="Heather Kharouba" w:date="2018-12-18T14:54:00Z" w:initials="HK">
+  <w:comment w:id="42" w:author="Heather Kharouba" w:date="2018-12-18T14:54:00Z" w:initials="HK">
     <w:p>
       <w:pPr>
         <w:pStyle w:val="CommentText"/>
@@ -22124,7 +22144,7 @@
       </w:r>
     </w:p>
   </w:comment>
-  <w:comment w:id="44" w:author="Heather Kharouba" w:date="2018-12-19T12:37:00Z" w:initials="HK">
+  <w:comment w:id="43" w:author="Heather Kharouba" w:date="2018-12-19T12:37:00Z" w:initials="HK">
     <w:p>
       <w:pPr>
         <w:pStyle w:val="CommentText"/>
@@ -22136,17 +22156,11 @@
         <w:annotationRef/>
       </w:r>
       <w:r>
-        <w:t xml:space="preserve">Great changes to the section! I cut most of </w:t>
-      </w:r>
-      <w:r>
-        <w:t>what I had because of overlap OR</w:t>
-      </w:r>
-      <w:r>
-        <w:t xml:space="preserve"> tried to incorporate it into your text</w:t>
+        <w:t>Great changes to the section! I cut most of what I had because of overlap OR tried to incorporate it into your text</w:t>
       </w:r>
     </w:p>
   </w:comment>
-  <w:comment w:id="45" w:author="Heather Kharouba" w:date="2018-12-19T12:33:00Z" w:initials="HK">
+  <w:comment w:id="44" w:author="Heather Kharouba" w:date="2018-12-19T12:33:00Z" w:initials="HK">
     <w:p>
       <w:pPr>
         <w:pStyle w:val="CommentText"/>
@@ -22162,12 +22176,12 @@
       </w:r>
     </w:p>
   </w:comment>
-  <w:comment w:id="46" w:author="Elizabeth Wolkovich" w:date="2018-12-19T12:33:00Z" w:initials="EW">
+  <w:comment w:id="45" w:author="Elizabeth Wolkovich" w:date="2018-12-19T12:33:00Z" w:initials="EW">
     <w:p>
       <w:pPr>
         <w:pStyle w:val="CommentText"/>
       </w:pPr>
-      <w:ins w:id="47" w:author="Elizabeth Wolkovich" w:date="2018-12-14T22:46:00Z">
+      <w:ins w:id="46" w:author="Elizabeth Wolkovich" w:date="2018-12-14T22:46:00Z">
         <w:r>
           <w:rPr>
             <w:rStyle w:val="CommentReference"/>
@@ -22199,7 +22213,7 @@
       </w:r>
     </w:p>
   </w:comment>
-  <w:comment w:id="49" w:author="Heather Kharouba" w:date="2018-12-18T15:20:00Z" w:initials="HK">
+  <w:comment w:id="48" w:author="Heather Kharouba" w:date="2018-12-18T15:20:00Z" w:initials="HK">
     <w:p>
       <w:pPr>
         <w:pStyle w:val="CommentText"/>
@@ -22215,7 +22229,7 @@
       </w:r>
     </w:p>
   </w:comment>
-  <w:comment w:id="50" w:author="Heather Kharouba" w:date="2018-12-18T15:11:00Z" w:initials="HK">
+  <w:comment w:id="49" w:author="Heather Kharouba" w:date="2018-12-18T15:11:00Z" w:initials="HK">
     <w:p>
       <w:pPr>
         <w:pStyle w:val="CommentText"/>
@@ -22231,7 +22245,7 @@
       </w:r>
     </w:p>
   </w:comment>
-  <w:comment w:id="51" w:author="Heather Kharouba" w:date="2018-12-18T16:12:00Z" w:initials="HK">
+  <w:comment w:id="50" w:author="Heather Kharouba" w:date="2018-12-18T16:12:00Z" w:initials="HK">
     <w:p>
       <w:pPr>
         <w:pStyle w:val="CommentText"/>
@@ -22247,7 +22261,7 @@
       </w:r>
     </w:p>
   </w:comment>
-  <w:comment w:id="52" w:author="Heather Kharouba" w:date="2018-11-16T16:42:00Z" w:initials="HK">
+  <w:comment w:id="51" w:author="Heather Kharouba" w:date="2018-11-16T16:42:00Z" w:initials="HK">
     <w:p>
       <w:pPr>
         <w:pStyle w:val="CommentText"/>
@@ -22263,7 +22277,7 @@
       </w:r>
     </w:p>
   </w:comment>
-  <w:comment w:id="53" w:author="Heather Kharouba" w:date="2018-10-15T13:46:00Z" w:initials="HK">
+  <w:comment w:id="52" w:author="Heather Kharouba" w:date="2018-10-15T13:46:00Z" w:initials="HK">
     <w:p>
       <w:pPr>
         <w:pStyle w:val="CommentText"/>
@@ -22279,7 +22293,7 @@
       </w:r>
     </w:p>
   </w:comment>
-  <w:comment w:id="54" w:author="Heather Kharouba" w:date="2018-10-15T16:15:00Z" w:initials="HK">
+  <w:comment w:id="53" w:author="Heather Kharouba" w:date="2018-10-15T16:15:00Z" w:initials="HK">
     <w:p>
       <w:pPr>
         <w:pStyle w:val="CommentText"/>
@@ -22295,7 +22309,7 @@
       </w:r>
     </w:p>
   </w:comment>
-  <w:comment w:id="55" w:author="Heather Kharouba" w:date="2018-10-15T16:26:00Z" w:initials="HK">
+  <w:comment w:id="54" w:author="Heather Kharouba" w:date="2018-10-15T16:26:00Z" w:initials="HK">
     <w:p>
       <w:pPr>
         <w:pStyle w:val="CommentText"/>
@@ -22403,7 +22417,7 @@
         <w:rStyle w:val="PageNumber"/>
         <w:noProof/>
       </w:rPr>
-      <w:t>1</w:t>
+      <w:t>6</w:t>
     </w:r>
     <w:r>
       <w:rPr>
@@ -26620,7 +26634,7 @@
 </file>
 
 <file path=customXml/itemProps1.xml><?xml version="1.0" encoding="utf-8"?>
-<ds:datastoreItem xmlns:ds="http://schemas.openxmlformats.org/officeDocument/2006/customXml" ds:itemID="{6CAD347B-7035-B346-B046-796083B36D3F}">
+<ds:datastoreItem xmlns:ds="http://schemas.openxmlformats.org/officeDocument/2006/customXml" ds:itemID="{5383D527-AB50-ED47-B984-B5A7D14299DE}">
   <ds:schemaRefs>
     <ds:schemaRef ds:uri="http://schemas.openxmlformats.org/officeDocument/2006/bibliography"/>
   </ds:schemaRefs>

</xml_diff>